<commit_message>
♻️  Use only one template for abandon (condition is inside document ;))
</commit_message>
<xml_diff>
--- a/packages/applications/document-builder/src/assets/docx/abandon-modèle-réponse.docx
+++ b/packages/applications/document-builder/src/assets/docx/abandon-modèle-réponse.docx
@@ -4,7 +4,7 @@
   <w:body>
     <w:p>
       <w:pPr>
-        <w:pStyle w:val="LOnormal"/>
+        <w:pStyle w:val="LO-normal"/>
         <w:spacing w:lineRule="auto" w:line="240" w:before="0" w:after="0"/>
         <w:jc w:val="both"/>
         <w:rPr>
@@ -52,17 +52,16 @@
           </w:tcPr>
           <w:p>
             <w:pPr>
-              <w:pStyle w:val="LOnormal"/>
+              <w:pStyle w:val="LO-normal"/>
               <w:keepNext w:val="false"/>
               <w:keepLines w:val="false"/>
               <w:widowControl w:val="false"/>
               <w:shd w:val="clear" w:fill="auto"/>
               <w:spacing w:lineRule="auto" w:line="240" w:before="0" w:after="0"/>
-              <w:ind w:left="0" w:right="0" w:hanging="0"/>
+              <w:ind w:hanging="0" w:left="0" w:right="0"/>
               <w:jc w:val="left"/>
               <w:rPr>
                 <w:rFonts w:ascii="Arial" w:hAnsi="Arial" w:eastAsia="Arial" w:cs="Arial"/>
-                <w:b w:val="false"/>
                 <w:b w:val="false"/>
                 <w:i w:val="false"/>
                 <w:i w:val="false"/>
@@ -109,17 +108,16 @@
           </w:tcPr>
           <w:p>
             <w:pPr>
-              <w:pStyle w:val="LOnormal"/>
+              <w:pStyle w:val="LO-normal"/>
               <w:keepNext w:val="false"/>
               <w:keepLines w:val="false"/>
               <w:widowControl w:val="false"/>
               <w:shd w:val="clear" w:fill="auto"/>
               <w:spacing w:lineRule="auto" w:line="240" w:before="0" w:after="0"/>
-              <w:ind w:left="0" w:right="0" w:hanging="0"/>
+              <w:ind w:hanging="0" w:left="0" w:right="0"/>
               <w:jc w:val="right"/>
               <w:rPr>
                 <w:rFonts w:ascii="Arial" w:hAnsi="Arial" w:eastAsia="Arial" w:cs="Arial"/>
-                <w:b w:val="false"/>
                 <w:b w:val="false"/>
                 <w:i w:val="false"/>
                 <w:i w:val="false"/>
@@ -155,7 +153,7 @@
                 <w:shd w:fill="auto" w:val="clear"/>
                 <w:vertAlign w:val="baseline"/>
               </w:rPr>
-              <w:t xml:space="preserve">Paris, le </w:t>
+              <w:t>Paris, le</w:t>
             </w:r>
           </w:p>
         </w:tc>
@@ -172,17 +170,16 @@
           </w:tcPr>
           <w:p>
             <w:pPr>
-              <w:pStyle w:val="LOnormal"/>
+              <w:pStyle w:val="LO-normal"/>
               <w:keepNext w:val="false"/>
               <w:keepLines w:val="false"/>
               <w:widowControl w:val="false"/>
               <w:shd w:val="clear" w:fill="auto"/>
               <w:spacing w:lineRule="auto" w:line="276" w:before="0" w:after="0"/>
-              <w:ind w:left="0" w:right="0" w:hanging="0"/>
+              <w:ind w:hanging="0" w:left="0" w:right="0"/>
               <w:jc w:val="left"/>
               <w:rPr>
                 <w:rFonts w:ascii="Arial" w:hAnsi="Arial" w:eastAsia="Arial" w:cs="Arial"/>
-                <w:b w:val="false"/>
                 <w:b w:val="false"/>
                 <w:i w:val="false"/>
                 <w:i w:val="false"/>
@@ -229,17 +226,16 @@
           </w:p>
           <w:p>
             <w:pPr>
-              <w:pStyle w:val="LOnormal"/>
+              <w:pStyle w:val="LO-normal"/>
               <w:keepNext w:val="false"/>
               <w:keepLines w:val="false"/>
               <w:widowControl w:val="false"/>
               <w:shd w:val="clear" w:fill="auto"/>
               <w:spacing w:lineRule="auto" w:line="276" w:before="0" w:after="0"/>
-              <w:ind w:left="0" w:right="0" w:hanging="0"/>
+              <w:ind w:hanging="0" w:left="0" w:right="0"/>
               <w:jc w:val="left"/>
               <w:rPr>
                 <w:rFonts w:ascii="Arial" w:hAnsi="Arial" w:eastAsia="Arial" w:cs="Arial"/>
-                <w:b w:val="false"/>
                 <w:b w:val="false"/>
                 <w:i w:val="false"/>
                 <w:i w:val="false"/>
@@ -267,17 +263,16 @@
           </w:p>
           <w:p>
             <w:pPr>
-              <w:pStyle w:val="LOnormal"/>
+              <w:pStyle w:val="LO-normal"/>
               <w:keepNext w:val="false"/>
               <w:keepLines w:val="false"/>
               <w:widowControl w:val="false"/>
               <w:shd w:val="clear" w:fill="auto"/>
               <w:spacing w:lineRule="auto" w:line="276" w:before="0" w:after="0"/>
-              <w:ind w:left="0" w:right="0" w:hanging="0"/>
+              <w:ind w:hanging="0" w:left="0" w:right="0"/>
               <w:jc w:val="left"/>
               <w:rPr>
                 <w:rFonts w:ascii="Arial" w:hAnsi="Arial" w:eastAsia="Arial" w:cs="Arial"/>
-                <w:b w:val="false"/>
                 <w:b w:val="false"/>
                 <w:i w:val="false"/>
                 <w:i w:val="false"/>
@@ -317,13 +312,13 @@
           </w:p>
           <w:p>
             <w:pPr>
-              <w:pStyle w:val="LOnormal"/>
+              <w:pStyle w:val="LO-normal"/>
               <w:keepNext w:val="false"/>
               <w:keepLines w:val="false"/>
               <w:widowControl w:val="false"/>
               <w:shd w:val="clear" w:fill="auto"/>
               <w:spacing w:lineRule="auto" w:line="240" w:before="0" w:after="0"/>
-              <w:ind w:left="0" w:right="0" w:hanging="0"/>
+              <w:ind w:hanging="0" w:left="0" w:right="0"/>
               <w:jc w:val="left"/>
               <w:rPr>
                 <w:sz w:val="16"/>
@@ -367,13 +362,13 @@
           </w:p>
           <w:p>
             <w:pPr>
-              <w:pStyle w:val="LOnormal"/>
+              <w:pStyle w:val="LO-normal"/>
               <w:keepNext w:val="false"/>
               <w:keepLines w:val="false"/>
               <w:widowControl w:val="false"/>
               <w:shd w:val="clear" w:fill="auto"/>
               <w:spacing w:lineRule="auto" w:line="240" w:before="0" w:after="0"/>
-              <w:ind w:left="0" w:right="0" w:hanging="0"/>
+              <w:ind w:hanging="0" w:left="0" w:right="0"/>
               <w:jc w:val="left"/>
               <w:rPr>
                 <w:sz w:val="16"/>
@@ -385,22 +380,21 @@
                 <w:sz w:val="16"/>
                 <w:szCs w:val="16"/>
               </w:rPr>
-              <w:t xml:space="preserve">Réf: </w:t>
+              <w:t>Réf:</w:t>
             </w:r>
           </w:p>
           <w:p>
             <w:pPr>
-              <w:pStyle w:val="LOnormal"/>
+              <w:pStyle w:val="LO-normal"/>
               <w:keepNext w:val="false"/>
               <w:keepLines w:val="false"/>
               <w:widowControl w:val="false"/>
               <w:shd w:val="clear" w:fill="auto"/>
               <w:spacing w:lineRule="auto" w:line="276" w:before="0" w:after="0"/>
-              <w:ind w:left="0" w:right="0" w:hanging="0"/>
+              <w:ind w:hanging="0" w:left="0" w:right="0"/>
               <w:jc w:val="left"/>
               <w:rPr>
                 <w:rFonts w:ascii="Arial" w:hAnsi="Arial" w:eastAsia="Arial" w:cs="Arial"/>
-                <w:b w:val="false"/>
                 <w:b w:val="false"/>
                 <w:i w:val="false"/>
                 <w:i w:val="false"/>
@@ -447,17 +441,16 @@
           </w:tcPr>
           <w:p>
             <w:pPr>
-              <w:pStyle w:val="LOnormal"/>
+              <w:pStyle w:val="LO-normal"/>
               <w:keepNext w:val="false"/>
               <w:keepLines w:val="false"/>
               <w:widowControl w:val="false"/>
               <w:shd w:val="clear" w:fill="auto"/>
               <w:spacing w:lineRule="auto" w:line="259" w:before="0" w:after="0"/>
-              <w:ind w:left="0" w:right="52" w:hanging="0"/>
+              <w:ind w:hanging="0" w:left="0" w:right="52"/>
               <w:jc w:val="right"/>
               <w:rPr>
                 <w:rFonts w:ascii="Arial" w:hAnsi="Arial" w:eastAsia="Arial" w:cs="Arial"/>
-                <w:b w:val="false"/>
                 <w:b w:val="false"/>
                 <w:i w:val="false"/>
                 <w:i w:val="false"/>
@@ -509,17 +502,16 @@
           </w:tcPr>
           <w:p>
             <w:pPr>
-              <w:pStyle w:val="LOnormal"/>
+              <w:pStyle w:val="LO-normal"/>
               <w:keepNext w:val="false"/>
               <w:keepLines w:val="false"/>
               <w:widowControl w:val="false"/>
               <w:shd w:val="clear" w:fill="auto"/>
               <w:spacing w:lineRule="auto" w:line="240" w:before="0" w:after="0"/>
-              <w:ind w:left="0" w:right="0" w:hanging="0"/>
+              <w:ind w:hanging="0" w:left="0" w:right="0"/>
               <w:jc w:val="left"/>
               <w:rPr>
                 <w:rFonts w:ascii="Arial" w:hAnsi="Arial" w:eastAsia="Arial" w:cs="Arial"/>
-                <w:b w:val="false"/>
                 <w:b w:val="false"/>
                 <w:i w:val="false"/>
                 <w:i w:val="false"/>
@@ -566,17 +558,16 @@
           </w:tcPr>
           <w:p>
             <w:pPr>
-              <w:pStyle w:val="LOnormal"/>
+              <w:pStyle w:val="LO-normal"/>
               <w:keepNext w:val="false"/>
               <w:keepLines w:val="false"/>
               <w:widowControl w:val="false"/>
               <w:shd w:val="clear" w:fill="auto"/>
               <w:spacing w:lineRule="auto" w:line="259" w:before="0" w:after="0"/>
-              <w:ind w:left="0" w:right="52" w:hanging="0"/>
+              <w:ind w:hanging="0" w:left="0" w:right="52"/>
               <w:jc w:val="right"/>
               <w:rPr>
                 <w:rFonts w:ascii="Arial" w:hAnsi="Arial" w:eastAsia="Arial" w:cs="Arial"/>
-                <w:b w:val="false"/>
                 <w:b w:val="false"/>
                 <w:i w:val="false"/>
                 <w:i w:val="false"/>
@@ -604,17 +595,16 @@
           </w:p>
           <w:p>
             <w:pPr>
-              <w:pStyle w:val="LOnormal"/>
+              <w:pStyle w:val="LO-normal"/>
               <w:keepNext w:val="false"/>
               <w:keepLines w:val="false"/>
               <w:widowControl w:val="false"/>
               <w:shd w:val="clear" w:fill="auto"/>
               <w:spacing w:lineRule="auto" w:line="259" w:before="0" w:after="0"/>
-              <w:ind w:left="0" w:right="52" w:hanging="0"/>
+              <w:ind w:hanging="0" w:left="0" w:right="52"/>
               <w:jc w:val="right"/>
               <w:rPr>
                 <w:rFonts w:ascii="Arial" w:hAnsi="Arial" w:eastAsia="Arial" w:cs="Arial"/>
-                <w:b w:val="false"/>
                 <w:b w:val="false"/>
                 <w:i w:val="false"/>
                 <w:i w:val="false"/>
@@ -642,13 +632,13 @@
           </w:p>
           <w:p>
             <w:pPr>
-              <w:pStyle w:val="LOnormal"/>
+              <w:pStyle w:val="LO-normal"/>
               <w:keepNext w:val="false"/>
               <w:keepLines w:val="false"/>
               <w:widowControl w:val="false"/>
               <w:shd w:val="clear" w:fill="auto"/>
               <w:spacing w:lineRule="auto" w:line="259" w:before="0" w:after="0"/>
-              <w:ind w:left="0" w:right="52" w:hanging="0"/>
+              <w:ind w:hanging="0" w:left="0" w:right="52"/>
               <w:jc w:val="right"/>
               <w:rPr>
                 <w:rFonts w:ascii="Liberation Sans" w:hAnsi="Liberation Sans" w:eastAsia="Liberation Sans" w:cs="Liberation Sans"/>
@@ -667,17 +657,16 @@
           </w:p>
           <w:p>
             <w:pPr>
-              <w:pStyle w:val="LOnormal"/>
+              <w:pStyle w:val="LO-normal"/>
               <w:keepNext w:val="false"/>
               <w:keepLines w:val="false"/>
               <w:widowControl w:val="false"/>
               <w:shd w:val="clear" w:fill="auto"/>
               <w:spacing w:lineRule="auto" w:line="259" w:before="0" w:after="0"/>
-              <w:ind w:left="0" w:right="52" w:hanging="0"/>
+              <w:ind w:hanging="0" w:left="0" w:right="52"/>
               <w:jc w:val="right"/>
               <w:rPr>
                 <w:rFonts w:ascii="Arial" w:hAnsi="Arial" w:eastAsia="Arial" w:cs="Arial"/>
-                <w:b w:val="false"/>
                 <w:b w:val="false"/>
                 <w:i w:val="false"/>
                 <w:i w:val="false"/>
@@ -705,17 +694,16 @@
           </w:p>
           <w:p>
             <w:pPr>
-              <w:pStyle w:val="LOnormal"/>
+              <w:pStyle w:val="LO-normal"/>
               <w:keepNext w:val="false"/>
               <w:keepLines w:val="false"/>
               <w:widowControl w:val="false"/>
               <w:shd w:val="clear" w:fill="auto"/>
               <w:spacing w:lineRule="auto" w:line="240" w:before="0" w:after="0"/>
-              <w:ind w:left="0" w:right="0" w:hanging="0"/>
+              <w:ind w:hanging="0" w:left="0" w:right="0"/>
               <w:jc w:val="left"/>
               <w:rPr>
                 <w:rFonts w:ascii="Arial" w:hAnsi="Arial" w:eastAsia="Arial" w:cs="Arial"/>
-                <w:b w:val="false"/>
                 <w:b w:val="false"/>
                 <w:i w:val="false"/>
                 <w:i w:val="false"/>
@@ -758,7 +746,7 @@
     </w:tbl>
     <w:p>
       <w:pPr>
-        <w:pStyle w:val="LOnormal"/>
+        <w:pStyle w:val="LO-normal"/>
         <w:spacing w:lineRule="auto" w:line="240" w:before="0" w:after="0"/>
         <w:jc w:val="both"/>
         <w:rPr>
@@ -777,11 +765,10 @@
     </w:p>
     <w:p>
       <w:pPr>
-        <w:pStyle w:val="LOnormal"/>
+        <w:pStyle w:val="LO-normal"/>
         <w:jc w:val="both"/>
         <w:rPr>
           <w:rFonts w:ascii="Liberation Sans" w:hAnsi="Liberation Sans" w:eastAsia="Liberation Sans" w:cs="Liberation Sans"/>
-          <w:b/>
           <w:b/>
           <w:sz w:val="20"/>
           <w:szCs w:val="20"/>
@@ -799,10 +786,9 @@
     </w:p>
     <w:p>
       <w:pPr>
-        <w:pStyle w:val="LOnormal"/>
+        <w:pStyle w:val="LO-normal"/>
         <w:spacing w:lineRule="auto" w:line="240" w:before="0" w:after="0"/>
         <w:rPr>
-          <w:b/>
           <w:b/>
         </w:rPr>
       </w:pPr>
@@ -814,7 +800,7 @@
     </w:p>
     <w:p>
       <w:pPr>
-        <w:pStyle w:val="LOnormal"/>
+        <w:pStyle w:val="LO-normal"/>
         <w:jc w:val="both"/>
         <w:rPr>
           <w:rFonts w:ascii="Liberation Sans" w:hAnsi="Liberation Sans" w:eastAsia="Liberation Sans" w:cs="Liberation Sans"/>
@@ -833,7 +819,7 @@
     </w:p>
     <w:p>
       <w:pPr>
-        <w:pStyle w:val="LOnormal"/>
+        <w:pStyle w:val="LO-normal"/>
         <w:jc w:val="both"/>
         <w:rPr>
           <w:rFonts w:ascii="Liberation Sans" w:hAnsi="Liberation Sans" w:eastAsia="Liberation Sans" w:cs="Liberation Sans"/>
@@ -886,7 +872,7 @@
           </w:tcPr>
           <w:p>
             <w:pPr>
-              <w:pStyle w:val="LOnormal"/>
+              <w:pStyle w:val="LO-normal"/>
               <w:widowControl w:val="false"/>
               <w:spacing w:before="0" w:after="160"/>
               <w:jc w:val="center"/>
@@ -920,7 +906,7 @@
           </w:tcPr>
           <w:p>
             <w:pPr>
-              <w:pStyle w:val="LOnormal"/>
+              <w:pStyle w:val="LO-normal"/>
               <w:widowControl w:val="false"/>
               <w:spacing w:before="0" w:after="160"/>
               <w:jc w:val="center"/>
@@ -954,7 +940,7 @@
           </w:tcPr>
           <w:p>
             <w:pPr>
-              <w:pStyle w:val="LOnormal"/>
+              <w:pStyle w:val="LO-normal"/>
               <w:widowControl w:val="false"/>
               <w:spacing w:before="0" w:after="160"/>
               <w:jc w:val="center"/>
@@ -990,7 +976,7 @@
           </w:tcPr>
           <w:p>
             <w:pPr>
-              <w:pStyle w:val="LOnormal"/>
+              <w:pStyle w:val="LO-normal"/>
               <w:widowControl w:val="false"/>
               <w:spacing w:before="0" w:after="160"/>
               <w:jc w:val="center"/>
@@ -1023,7 +1009,7 @@
           </w:tcPr>
           <w:p>
             <w:pPr>
-              <w:pStyle w:val="LOnormal"/>
+              <w:pStyle w:val="LO-normal"/>
               <w:widowControl w:val="false"/>
               <w:spacing w:before="0" w:after="160"/>
               <w:jc w:val="center"/>
@@ -1056,7 +1042,7 @@
           </w:tcPr>
           <w:p>
             <w:pPr>
-              <w:pStyle w:val="LOnormal"/>
+              <w:pStyle w:val="LO-normal"/>
               <w:widowControl w:val="false"/>
               <w:jc w:val="center"/>
               <w:rPr>
@@ -1076,7 +1062,7 @@
           </w:p>
           <w:p>
             <w:pPr>
-              <w:pStyle w:val="LOnormal"/>
+              <w:pStyle w:val="LO-normal"/>
               <w:widowControl w:val="false"/>
               <w:spacing w:before="0" w:after="160"/>
               <w:jc w:val="center"/>
@@ -1100,7 +1086,7 @@
     </w:tbl>
     <w:p>
       <w:pPr>
-        <w:pStyle w:val="LOnormal"/>
+        <w:pStyle w:val="LO-normal"/>
         <w:spacing w:lineRule="auto" w:line="240" w:before="160" w:after="160"/>
         <w:jc w:val="both"/>
         <w:rPr>
@@ -1115,29 +1101,12 @@
           <w:sz w:val="20"/>
           <w:szCs w:val="20"/>
         </w:rPr>
-        <w:t>Par votre demande reçue dans nos services le {dateDemande}, vous m’informez que votre société ne sera pas en mesure de réaliser ce projet, pour la ou les raison(s) suivante(s) : « </w:t>
-      </w:r>
-      <w:r>
-        <w:rPr>
-          <w:rFonts w:eastAsia="Liberation Sans" w:cs="Liberation Sans" w:ascii="Liberation Sans" w:hAnsi="Liberation Sans"/>
-          <w:i/>
-          <w:sz w:val="20"/>
-          <w:szCs w:val="20"/>
-        </w:rPr>
-        <w:t>{justificationDemande}</w:t>
-      </w:r>
-      <w:r>
-        <w:rPr>
-          <w:rFonts w:eastAsia="Liberation Sans" w:cs="Liberation Sans" w:ascii="Liberation Sans" w:hAnsi="Liberation Sans"/>
-          <w:sz w:val="20"/>
-          <w:szCs w:val="20"/>
-        </w:rPr>
-        <w:t> ».</w:t>
+        <w:t>{#aprèsConfirmation}</w:t>
       </w:r>
     </w:p>
     <w:p>
       <w:pPr>
-        <w:pStyle w:val="LOnormal"/>
+        <w:pStyle w:val="LO-normal"/>
         <w:spacing w:lineRule="auto" w:line="240" w:before="160" w:after="160"/>
         <w:jc w:val="both"/>
         <w:rPr>
@@ -1152,12 +1121,29 @@
           <w:sz w:val="20"/>
           <w:szCs w:val="20"/>
         </w:rPr>
-        <w:t>Le paragraphe {referenceParagrapheAbandon} du cahier des charges de l’appel d’offres cité en objet indique :</w:t>
+        <w:t>Par votre demande reçue dans nos services le {dateDemande}, vous m’avez informé que votre société ne sera pas en mesure de réaliser ce projet, pour la ou les raison(s) suivante(s) : « </w:t>
+      </w:r>
+      <w:r>
+        <w:rPr>
+          <w:rFonts w:eastAsia="Liberation Sans" w:cs="Liberation Sans" w:ascii="Liberation Sans" w:hAnsi="Liberation Sans"/>
+          <w:i/>
+          <w:sz w:val="20"/>
+          <w:szCs w:val="20"/>
+        </w:rPr>
+        <w:t>{justificationDemande}</w:t>
+      </w:r>
+      <w:r>
+        <w:rPr>
+          <w:rFonts w:eastAsia="Liberation Sans" w:cs="Liberation Sans" w:ascii="Liberation Sans" w:hAnsi="Liberation Sans"/>
+          <w:sz w:val="20"/>
+          <w:szCs w:val="20"/>
+        </w:rPr>
+        <w:t> ». Vous avez ainsi sollicité le retrait de désignation du projet mentionné ci-dessus.</w:t>
       </w:r>
     </w:p>
     <w:p>
       <w:pPr>
-        <w:pStyle w:val="LOnormal"/>
+        <w:pStyle w:val="LO-normal"/>
         <w:spacing w:lineRule="auto" w:line="240" w:before="160" w:after="160"/>
         <w:jc w:val="both"/>
         <w:rPr>
@@ -1172,29 +1158,12 @@
           <w:sz w:val="20"/>
           <w:szCs w:val="20"/>
         </w:rPr>
-        <w:t>« </w:t>
-      </w:r>
-      <w:r>
-        <w:rPr>
-          <w:rFonts w:eastAsia="Liberation Sans" w:cs="Liberation Sans" w:ascii="Liberation Sans" w:hAnsi="Liberation Sans"/>
-          <w:i/>
-          <w:sz w:val="20"/>
-          <w:szCs w:val="20"/>
-        </w:rPr>
-        <w:t>{contenuParagrapheAbandon}</w:t>
-      </w:r>
-      <w:r>
-        <w:rPr>
-          <w:rFonts w:eastAsia="Liberation Sans" w:cs="Liberation Sans" w:ascii="Liberation Sans" w:hAnsi="Liberation Sans"/>
-          <w:sz w:val="20"/>
-          <w:szCs w:val="20"/>
-        </w:rPr>
-        <w:t> »</w:t>
+        <w:t>Par courrier du {dateDemandeConfirmation}, je vous ai rappelé les dispositions législatives applicables en cas de manquement à votre engagement de réalisation de l’installation susmentionnée, et je vous ai demandé de me faire part de votre décision de confirmer ou de retirer votre demande de retrait de désignation.</w:t>
       </w:r>
     </w:p>
     <w:p>
       <w:pPr>
-        <w:pStyle w:val="LOnormal"/>
+        <w:pStyle w:val="LO-normal"/>
         <w:spacing w:lineRule="auto" w:line="240" w:before="160" w:after="160"/>
         <w:jc w:val="both"/>
         <w:rPr>
@@ -1206,48 +1175,22 @@
       <w:r>
         <w:rPr>
           <w:rFonts w:eastAsia="Liberation Sans" w:cs="Liberation Sans" w:ascii="Liberation Sans" w:hAnsi="Liberation Sans"/>
-          <w:i/>
-          <w:sz w:val="20"/>
-          <w:szCs w:val="20"/>
-        </w:rPr>
-        <w:t>Facultatif</w:t>
-      </w:r>
-      <w:r>
-        <w:rPr>
-          <w:rFonts w:eastAsia="Liberation Sans" w:cs="Liberation Sans" w:ascii="Liberation Sans" w:hAnsi="Liberation Sans"/>
-          <w:sz w:val="20"/>
-          <w:szCs w:val="20"/>
-        </w:rPr>
-        <w:t xml:space="preserve"> // </w:t>
-      </w:r>
-      <w:r>
-        <w:rPr>
-          <w:rFonts w:eastAsia="Liberation Sans" w:cs="Liberation Sans" w:ascii="Liberation Sans" w:hAnsi="Liberation Sans"/>
-          <w:sz w:val="20"/>
-          <w:szCs w:val="20"/>
-          <w:highlight w:val="cyan"/>
-        </w:rPr>
-        <w:t>[Éléments complémentaires issus de l’instruction]</w:t>
-      </w:r>
-      <w:r>
-        <w:rPr>
-          <w:rFonts w:eastAsia="Liberation Sans" w:cs="Liberation Sans" w:ascii="Liberation Sans" w:hAnsi="Liberation Sans"/>
-          <w:sz w:val="20"/>
-          <w:szCs w:val="20"/>
-        </w:rPr>
-        <w:t>. //</w:t>
+          <w:sz w:val="20"/>
+          <w:szCs w:val="20"/>
+          <w:highlight w:val="darkGray"/>
+        </w:rPr>
+        <w:t>Par votre courrier reçu dans nos services le {dateConfirmation}, vous avez confirmé votre demande. Je prends bonne note de votre abandon et vous confirme le retrait de la décision désignant lauréat le projet ci-dessus. Une demande de paiement au titre de la garantie financière constituée pour ce projet pourra être formulée par le préfet de région. De plus, conformément aux articles L. 142-30 à L. 142-32 du code de l’énergie, le préfet de région pourra décider d’une sanction pécuniaire à l’encontre de votre société.</w:t>
       </w:r>
     </w:p>
     <w:p>
       <w:pPr>
-        <w:pStyle w:val="LOnormal"/>
+        <w:pStyle w:val="LO-normal"/>
         <w:spacing w:lineRule="auto" w:line="240" w:before="160" w:after="160"/>
         <w:jc w:val="both"/>
         <w:rPr>
           <w:rFonts w:ascii="Liberation Sans" w:hAnsi="Liberation Sans" w:eastAsia="Liberation Sans" w:cs="Liberation Sans"/>
           <w:sz w:val="20"/>
           <w:szCs w:val="20"/>
-          <w:highlight w:val="darkGray"/>
         </w:rPr>
       </w:pPr>
       <w:r>
@@ -1255,14 +1198,13 @@
           <w:rFonts w:eastAsia="Liberation Sans" w:cs="Liberation Sans" w:ascii="Liberation Sans" w:hAnsi="Liberation Sans"/>
           <w:sz w:val="20"/>
           <w:szCs w:val="20"/>
-          <w:highlight w:val="darkGray"/>
-        </w:rPr>
-        <w:t>Je vous rappelle que vous vous êtes engagé (cf article R. 311-26 du code de l’énergie) à respecter l’ensemble des obligations et prescriptions de toute nature figurant au cahier des charges et à mettre en service l’installation dans les conditions de la procédure de mise en concurrence.</w:t>
+        </w:rPr>
+        <w:t>{/aprèsConfirmation}</w:t>
       </w:r>
     </w:p>
     <w:p>
       <w:pPr>
-        <w:pStyle w:val="LOnormal"/>
+        <w:pStyle w:val="LO-normal"/>
         <w:spacing w:lineRule="auto" w:line="240" w:before="160" w:after="160"/>
         <w:jc w:val="both"/>
         <w:rPr>
@@ -1277,21 +1219,12 @@
           <w:sz w:val="20"/>
           <w:szCs w:val="20"/>
         </w:rPr>
-        <w:t xml:space="preserve">Après examen de votre demande, </w:t>
-      </w:r>
-      <w:r>
-        <w:rPr>
-          <w:rFonts w:eastAsia="Liberation Sans" w:cs="Liberation Sans" w:ascii="Liberation Sans" w:hAnsi="Liberation Sans"/>
-          <w:sz w:val="20"/>
-          <w:szCs w:val="20"/>
-          <w:highlight w:val="darkGray"/>
-        </w:rPr>
-        <w:t xml:space="preserve">je prends bonne note de votre abandon et vous confirme le retrait de la décision désignant lauréat le projet ci-dessus. / et compte-tenu des éléments précédents, je vous informe que ce manquement à votre engagement est susceptible de conduire à la retenue d’une partie des garanties financières constituées pour ce projet. De plus, je vous informe qu’en application de l’article L. 311-15 du code de l’énergie, ce manquement à votre engagement est passible d’une sanction pécuniaire, déterminée par le préfet de région dans la limite du plafond prévu par la réglementation. En connaissance de ces éléments, je vous invite à m’indiquer si vous souhaitez confirmer ou retirer votre demande de retrait de désignation. </w:t>
+        <w:t>{^aprèsConfirmation}</w:t>
       </w:r>
     </w:p>
     <w:p>
       <w:pPr>
-        <w:pStyle w:val="LOnormal"/>
+        <w:pStyle w:val="LO-normal"/>
         <w:spacing w:lineRule="auto" w:line="240" w:before="160" w:after="160"/>
         <w:jc w:val="both"/>
         <w:rPr>
@@ -1306,12 +1239,29 @@
           <w:sz w:val="20"/>
           <w:szCs w:val="20"/>
         </w:rPr>
-        <w:t>Je vous prie d’agréer, Madame, Monsieur, l’expression de ma considération distinguée.</w:t>
+        <w:t>Par votre demande reçue dans nos services le {dateDemande}, vous m’informez que votre société ne sera pas en mesure de réaliser ce projet, pour la ou les raison(s) suivante(s) : « </w:t>
+      </w:r>
+      <w:r>
+        <w:rPr>
+          <w:rFonts w:eastAsia="Liberation Sans" w:cs="Liberation Sans" w:ascii="Liberation Sans" w:hAnsi="Liberation Sans"/>
+          <w:i/>
+          <w:sz w:val="20"/>
+          <w:szCs w:val="20"/>
+        </w:rPr>
+        <w:t>{justificationDemande}</w:t>
+      </w:r>
+      <w:r>
+        <w:rPr>
+          <w:rFonts w:eastAsia="Liberation Sans" w:cs="Liberation Sans" w:ascii="Liberation Sans" w:hAnsi="Liberation Sans"/>
+          <w:sz w:val="20"/>
+          <w:szCs w:val="20"/>
+        </w:rPr>
+        <w:t> ».</w:t>
       </w:r>
     </w:p>
     <w:p>
       <w:pPr>
-        <w:pStyle w:val="LOnormal"/>
+        <w:pStyle w:val="LO-normal"/>
         <w:spacing w:lineRule="auto" w:line="240" w:before="160" w:after="160"/>
         <w:jc w:val="both"/>
         <w:rPr>
@@ -1326,11 +1276,12 @@
           <w:sz w:val="20"/>
           <w:szCs w:val="20"/>
         </w:rPr>
+        <w:t>Le paragraphe {referenceParagrapheAbandon} du cahier des charges de l’appel d’offres cité en objet indique :</w:t>
       </w:r>
     </w:p>
     <w:p>
       <w:pPr>
-        <w:pStyle w:val="LOnormal"/>
+        <w:pStyle w:val="LO-normal"/>
         <w:spacing w:lineRule="auto" w:line="240" w:before="160" w:after="160"/>
         <w:jc w:val="both"/>
         <w:rPr>
@@ -1345,11 +1296,29 @@
           <w:sz w:val="20"/>
           <w:szCs w:val="20"/>
         </w:rPr>
+        <w:t>« </w:t>
+      </w:r>
+      <w:r>
+        <w:rPr>
+          <w:rFonts w:eastAsia="Liberation Sans" w:cs="Liberation Sans" w:ascii="Liberation Sans" w:hAnsi="Liberation Sans"/>
+          <w:i/>
+          <w:sz w:val="20"/>
+          <w:szCs w:val="20"/>
+        </w:rPr>
+        <w:t>{contenuParagrapheAbandon}</w:t>
+      </w:r>
+      <w:r>
+        <w:rPr>
+          <w:rFonts w:eastAsia="Liberation Sans" w:cs="Liberation Sans" w:ascii="Liberation Sans" w:hAnsi="Liberation Sans"/>
+          <w:sz w:val="20"/>
+          <w:szCs w:val="20"/>
+        </w:rPr>
+        <w:t> »</w:t>
       </w:r>
     </w:p>
     <w:p>
       <w:pPr>
-        <w:pStyle w:val="LOnormal"/>
+        <w:pStyle w:val="LO-normal"/>
         <w:spacing w:lineRule="auto" w:line="240" w:before="160" w:after="160"/>
         <w:jc w:val="both"/>
         <w:rPr>
@@ -1361,14 +1330,208 @@
       <w:r>
         <w:rPr>
           <w:rFonts w:eastAsia="Liberation Sans" w:cs="Liberation Sans" w:ascii="Liberation Sans" w:hAnsi="Liberation Sans"/>
-          <w:sz w:val="20"/>
-          <w:szCs w:val="20"/>
-        </w:rPr>
+          <w:i/>
+          <w:sz w:val="20"/>
+          <w:szCs w:val="20"/>
+        </w:rPr>
+        <w:t>Facultatif</w:t>
+      </w:r>
+      <w:r>
+        <w:rPr>
+          <w:rFonts w:eastAsia="Liberation Sans" w:cs="Liberation Sans" w:ascii="Liberation Sans" w:hAnsi="Liberation Sans"/>
+          <w:sz w:val="20"/>
+          <w:szCs w:val="20"/>
+        </w:rPr>
+        <w:t xml:space="preserve"> // </w:t>
+      </w:r>
+      <w:r>
+        <w:rPr>
+          <w:rFonts w:eastAsia="Liberation Sans" w:cs="Liberation Sans" w:ascii="Liberation Sans" w:hAnsi="Liberation Sans"/>
+          <w:sz w:val="20"/>
+          <w:szCs w:val="20"/>
+          <w:highlight w:val="cyan"/>
+        </w:rPr>
+        <w:t>[Éléments complémentaires issus de l’instruction]</w:t>
+      </w:r>
+      <w:r>
+        <w:rPr>
+          <w:rFonts w:eastAsia="Liberation Sans" w:cs="Liberation Sans" w:ascii="Liberation Sans" w:hAnsi="Liberation Sans"/>
+          <w:sz w:val="20"/>
+          <w:szCs w:val="20"/>
+        </w:rPr>
+        <w:t>. //</w:t>
       </w:r>
     </w:p>
     <w:p>
       <w:pPr>
-        <w:pStyle w:val="LOnormal"/>
+        <w:pStyle w:val="LO-normal"/>
+        <w:spacing w:lineRule="auto" w:line="240" w:before="160" w:after="160"/>
+        <w:jc w:val="both"/>
+        <w:rPr>
+          <w:rFonts w:ascii="Liberation Sans" w:hAnsi="Liberation Sans" w:eastAsia="Liberation Sans" w:cs="Liberation Sans"/>
+          <w:sz w:val="20"/>
+          <w:szCs w:val="20"/>
+          <w:highlight w:val="darkGray"/>
+        </w:rPr>
+      </w:pPr>
+      <w:r>
+        <w:rPr>
+          <w:rFonts w:eastAsia="Liberation Sans" w:cs="Liberation Sans" w:ascii="Liberation Sans" w:hAnsi="Liberation Sans"/>
+          <w:sz w:val="20"/>
+          <w:szCs w:val="20"/>
+          <w:highlight w:val="darkGray"/>
+        </w:rPr>
+        <w:t>Je vous rappelle que vous vous êtes engagé (cf article R. 311-26 du code de l’énergie) à respecter l’ensemble des obligations et prescriptions de toute nature figurant au cahier des charges et à mettre en service l’installation dans les conditions de la procédure de mise en concurrence.</w:t>
+      </w:r>
+    </w:p>
+    <w:p>
+      <w:pPr>
+        <w:pStyle w:val="LO-normal"/>
+        <w:spacing w:lineRule="auto" w:line="240" w:before="160" w:after="160"/>
+        <w:jc w:val="both"/>
+        <w:rPr>
+          <w:rFonts w:ascii="Liberation Sans" w:hAnsi="Liberation Sans" w:eastAsia="Liberation Sans" w:cs="Liberation Sans"/>
+          <w:sz w:val="20"/>
+          <w:szCs w:val="20"/>
+        </w:rPr>
+      </w:pPr>
+      <w:r>
+        <w:rPr>
+          <w:rFonts w:eastAsia="Liberation Sans" w:cs="Liberation Sans" w:ascii="Liberation Sans" w:hAnsi="Liberation Sans"/>
+          <w:sz w:val="20"/>
+          <w:szCs w:val="20"/>
+        </w:rPr>
+        <w:t xml:space="preserve">Après examen de votre demande, </w:t>
+      </w:r>
+      <w:r>
+        <w:rPr>
+          <w:rFonts w:eastAsia="Liberation Sans" w:cs="Liberation Sans" w:ascii="Liberation Sans" w:hAnsi="Liberation Sans"/>
+          <w:sz w:val="20"/>
+          <w:szCs w:val="20"/>
+          <w:highlight w:val="darkGray"/>
+        </w:rPr>
+        <w:t xml:space="preserve">je prends bonne note de votre abandon et vous confirme le retrait de la décision désignant lauréat le projet ci-dessus. / et compte-tenu des éléments précédents, je vous informe que ce manquement à votre engagement est susceptible de conduire à la retenue d’une partie des garanties financières constituées pour ce projet. De plus, je vous informe qu’en application de l’article L. 311-15 du code de l’énergie, ce manquement à votre engagement est passible d’une sanction pécuniaire, déterminée par le préfet de région dans la limite du plafond prévu par la réglementation. En connaissance de ces éléments, je vous invite à m’indiquer si vous souhaitez confirmer ou retirer votre demande de retrait de désignation. </w:t>
+      </w:r>
+    </w:p>
+    <w:p>
+      <w:pPr>
+        <w:pStyle w:val="LO-normal"/>
+        <w:spacing w:lineRule="auto" w:line="240" w:before="160" w:after="160"/>
+        <w:jc w:val="both"/>
+        <w:rPr>
+          <w:rFonts w:ascii="Liberation Sans" w:hAnsi="Liberation Sans" w:eastAsia="Liberation Sans" w:cs="Liberation Sans"/>
+          <w:sz w:val="20"/>
+          <w:szCs w:val="20"/>
+        </w:rPr>
+      </w:pPr>
+      <w:r>
+        <w:rPr>
+          <w:rFonts w:eastAsia="Liberation Sans" w:cs="Liberation Sans" w:ascii="Liberation Sans" w:hAnsi="Liberation Sans"/>
+          <w:sz w:val="20"/>
+          <w:szCs w:val="20"/>
+        </w:rPr>
+        <w:t>{/aprèsConfirmation}</w:t>
+      </w:r>
+    </w:p>
+    <w:p>
+      <w:pPr>
+        <w:pStyle w:val="LO-normal"/>
+        <w:spacing w:lineRule="auto" w:line="240" w:before="160" w:after="160"/>
+        <w:jc w:val="both"/>
+        <w:rPr>
+          <w:rFonts w:ascii="Liberation Sans" w:hAnsi="Liberation Sans" w:eastAsia="Liberation Sans" w:cs="Liberation Sans"/>
+          <w:sz w:val="20"/>
+          <w:szCs w:val="20"/>
+        </w:rPr>
+      </w:pPr>
+      <w:r>
+        <w:rPr>
+          <w:rFonts w:eastAsia="Liberation Sans" w:cs="Liberation Sans" w:ascii="Liberation Sans" w:hAnsi="Liberation Sans"/>
+          <w:sz w:val="20"/>
+          <w:szCs w:val="20"/>
+        </w:rPr>
+      </w:r>
+    </w:p>
+    <w:p>
+      <w:pPr>
+        <w:pStyle w:val="LO-normal"/>
+        <w:spacing w:lineRule="auto" w:line="240" w:before="160" w:after="160"/>
+        <w:jc w:val="both"/>
+        <w:rPr>
+          <w:rFonts w:ascii="Liberation Sans" w:hAnsi="Liberation Sans" w:eastAsia="Liberation Sans" w:cs="Liberation Sans"/>
+          <w:sz w:val="20"/>
+          <w:szCs w:val="20"/>
+        </w:rPr>
+      </w:pPr>
+      <w:r>
+        <w:rPr>
+          <w:rFonts w:eastAsia="Liberation Sans" w:cs="Liberation Sans" w:ascii="Liberation Sans" w:hAnsi="Liberation Sans"/>
+          <w:sz w:val="20"/>
+          <w:szCs w:val="20"/>
+        </w:rPr>
+        <w:t>Je vous prie d’agréer, Madame, Monsieur, l’expression de ma considération distinguée.</w:t>
+      </w:r>
+    </w:p>
+    <w:p>
+      <w:pPr>
+        <w:pStyle w:val="LO-normal"/>
+        <w:spacing w:lineRule="auto" w:line="240" w:before="160" w:after="160"/>
+        <w:jc w:val="both"/>
+        <w:rPr>
+          <w:rFonts w:ascii="Liberation Sans" w:hAnsi="Liberation Sans" w:eastAsia="Liberation Sans" w:cs="Liberation Sans"/>
+          <w:sz w:val="20"/>
+          <w:szCs w:val="20"/>
+        </w:rPr>
+      </w:pPr>
+      <w:r>
+        <w:rPr>
+          <w:rFonts w:eastAsia="Liberation Sans" w:cs="Liberation Sans" w:ascii="Liberation Sans" w:hAnsi="Liberation Sans"/>
+          <w:sz w:val="20"/>
+          <w:szCs w:val="20"/>
+        </w:rPr>
+      </w:r>
+    </w:p>
+    <w:p>
+      <w:pPr>
+        <w:pStyle w:val="LO-normal"/>
+        <w:spacing w:lineRule="auto" w:line="240" w:before="160" w:after="160"/>
+        <w:jc w:val="both"/>
+        <w:rPr>
+          <w:rFonts w:ascii="Liberation Sans" w:hAnsi="Liberation Sans" w:eastAsia="Liberation Sans" w:cs="Liberation Sans"/>
+          <w:sz w:val="20"/>
+          <w:szCs w:val="20"/>
+        </w:rPr>
+      </w:pPr>
+      <w:r>
+        <w:rPr>
+          <w:rFonts w:eastAsia="Liberation Sans" w:cs="Liberation Sans" w:ascii="Liberation Sans" w:hAnsi="Liberation Sans"/>
+          <w:sz w:val="20"/>
+          <w:szCs w:val="20"/>
+        </w:rPr>
+      </w:r>
+    </w:p>
+    <w:p>
+      <w:pPr>
+        <w:pStyle w:val="LO-normal"/>
+        <w:spacing w:lineRule="auto" w:line="240" w:before="160" w:after="160"/>
+        <w:jc w:val="both"/>
+        <w:rPr>
+          <w:rFonts w:ascii="Liberation Sans" w:hAnsi="Liberation Sans" w:eastAsia="Liberation Sans" w:cs="Liberation Sans"/>
+          <w:sz w:val="20"/>
+          <w:szCs w:val="20"/>
+        </w:rPr>
+      </w:pPr>
+      <w:r>
+        <w:rPr>
+          <w:rFonts w:eastAsia="Liberation Sans" w:cs="Liberation Sans" w:ascii="Liberation Sans" w:hAnsi="Liberation Sans"/>
+          <w:sz w:val="20"/>
+          <w:szCs w:val="20"/>
+        </w:rPr>
+      </w:r>
+    </w:p>
+    <w:p>
+      <w:pPr>
+        <w:pStyle w:val="LO-normal"/>
         <w:spacing w:lineRule="auto" w:line="240" w:before="160" w:after="160"/>
         <w:jc w:val="left"/>
         <w:rPr/>
@@ -1386,7 +1549,7 @@
     </w:p>
     <w:p>
       <w:pPr>
-        <w:pStyle w:val="LOnormal"/>
+        <w:pStyle w:val="LO-normal"/>
         <w:spacing w:lineRule="auto" w:line="240" w:before="160" w:after="160"/>
         <w:jc w:val="both"/>
         <w:rPr>
@@ -1396,7 +1559,11 @@
         </w:rPr>
       </w:pPr>
       <w:r>
-        <w:rPr/>
+        <w:rPr>
+          <w:rFonts w:eastAsia="Liberation Sans" w:cs="Liberation Sans" w:ascii="Liberation Sans" w:hAnsi="Liberation Sans"/>
+          <w:sz w:val="20"/>
+          <w:szCs w:val="20"/>
+        </w:rPr>
       </w:r>
     </w:p>
     <w:sectPr>
@@ -1423,7 +1590,7 @@
 <w:ftr xmlns:o="urn:schemas-microsoft-com:office:office" xmlns:r="http://schemas.openxmlformats.org/officeDocument/2006/relationships" xmlns:v="urn:schemas-microsoft-com:vml" xmlns:w="http://schemas.openxmlformats.org/wordprocessingml/2006/main" xmlns:w10="urn:schemas-microsoft-com:office:word" xmlns:wp="http://schemas.openxmlformats.org/drawingml/2006/wordprocessingDrawing" xmlns:wps="http://schemas.microsoft.com/office/word/2010/wordprocessingShape" xmlns:wpg="http://schemas.microsoft.com/office/word/2010/wordprocessingGroup" xmlns:mc="http://schemas.openxmlformats.org/markup-compatibility/2006" xmlns:wp14="http://schemas.microsoft.com/office/word/2010/wordprocessingDrawing" xmlns:w14="http://schemas.microsoft.com/office/word/2010/wordml" xmlns:w15="http://schemas.microsoft.com/office/word/2012/wordml" mc:Ignorable="w14 wp14 w15">
   <w:p>
     <w:pPr>
-      <w:pStyle w:val="LOnormal"/>
+      <w:pStyle w:val="LO-normal"/>
       <w:keepNext w:val="false"/>
       <w:keepLines w:val="false"/>
       <w:widowControl/>
@@ -1434,11 +1601,10 @@
         <w:tab w:val="right" w:pos="9072" w:leader="none"/>
       </w:tabs>
       <w:spacing w:lineRule="auto" w:line="240" w:before="0" w:after="0"/>
-      <w:ind w:left="0" w:right="0" w:hanging="0"/>
+      <w:ind w:hanging="0" w:left="0" w:right="0"/>
       <w:jc w:val="left"/>
       <w:rPr>
         <w:rFonts w:ascii="Calibri" w:hAnsi="Calibri" w:eastAsia="Calibri" w:cs="Calibri"/>
-        <w:b w:val="false"/>
         <w:b w:val="false"/>
         <w:i w:val="false"/>
         <w:i w:val="false"/>
@@ -1483,7 +1649,7 @@
 <w:ftr xmlns:o="urn:schemas-microsoft-com:office:office" xmlns:r="http://schemas.openxmlformats.org/officeDocument/2006/relationships" xmlns:v="urn:schemas-microsoft-com:vml" xmlns:w="http://schemas.openxmlformats.org/wordprocessingml/2006/main" xmlns:w10="urn:schemas-microsoft-com:office:word" xmlns:wp="http://schemas.openxmlformats.org/drawingml/2006/wordprocessingDrawing" xmlns:wps="http://schemas.microsoft.com/office/word/2010/wordprocessingShape" xmlns:wpg="http://schemas.microsoft.com/office/word/2010/wordprocessingGroup" xmlns:mc="http://schemas.openxmlformats.org/markup-compatibility/2006" xmlns:wp14="http://schemas.microsoft.com/office/word/2010/wordprocessingDrawing" xmlns:w14="http://schemas.microsoft.com/office/word/2010/wordml" xmlns:w15="http://schemas.microsoft.com/office/word/2012/wordml" mc:Ignorable="w14 wp14 w15">
   <w:p>
     <w:pPr>
-      <w:pStyle w:val="LOnormal"/>
+      <w:pStyle w:val="LO-normal"/>
       <w:tabs>
         <w:tab w:val="clear" w:pos="720"/>
         <w:tab w:val="center" w:pos="4536" w:leader="none"/>
@@ -1511,17 +1677,16 @@
 <w:ftr xmlns:o="urn:schemas-microsoft-com:office:office" xmlns:r="http://schemas.openxmlformats.org/officeDocument/2006/relationships" xmlns:v="urn:schemas-microsoft-com:vml" xmlns:w="http://schemas.openxmlformats.org/wordprocessingml/2006/main" xmlns:w10="urn:schemas-microsoft-com:office:word" xmlns:wp="http://schemas.openxmlformats.org/drawingml/2006/wordprocessingDrawing" xmlns:wps="http://schemas.microsoft.com/office/word/2010/wordprocessingShape" xmlns:wpg="http://schemas.microsoft.com/office/word/2010/wordprocessingGroup" xmlns:mc="http://schemas.openxmlformats.org/markup-compatibility/2006" xmlns:wp14="http://schemas.microsoft.com/office/word/2010/wordprocessingDrawing" xmlns:w14="http://schemas.microsoft.com/office/word/2010/wordml" xmlns:w15="http://schemas.microsoft.com/office/word/2012/wordml" mc:Ignorable="w14 wp14 w15">
   <w:p>
     <w:pPr>
-      <w:pStyle w:val="LOnormal"/>
+      <w:pStyle w:val="LO-normal"/>
       <w:keepNext w:val="false"/>
       <w:keepLines w:val="false"/>
       <w:widowControl/>
       <w:shd w:val="clear" w:fill="auto"/>
       <w:spacing w:lineRule="auto" w:line="259" w:before="0" w:after="0"/>
-      <w:ind w:left="0" w:right="0" w:hanging="0"/>
+      <w:ind w:hanging="0" w:left="0" w:right="0"/>
       <w:jc w:val="right"/>
       <w:rPr>
         <w:rFonts w:ascii="Arial" w:hAnsi="Arial" w:eastAsia="Arial" w:cs="Arial"/>
-        <w:b w:val="false"/>
         <w:b w:val="false"/>
         <w:i w:val="false"/>
         <w:i w:val="false"/>
@@ -1568,7 +1733,7 @@
 <w:hdr xmlns:o="urn:schemas-microsoft-com:office:office" xmlns:r="http://schemas.openxmlformats.org/officeDocument/2006/relationships" xmlns:v="urn:schemas-microsoft-com:vml" xmlns:w="http://schemas.openxmlformats.org/wordprocessingml/2006/main" xmlns:w10="urn:schemas-microsoft-com:office:word" xmlns:wp="http://schemas.openxmlformats.org/drawingml/2006/wordprocessingDrawing" xmlns:wps="http://schemas.microsoft.com/office/word/2010/wordprocessingShape" xmlns:wpg="http://schemas.microsoft.com/office/word/2010/wordprocessingGroup" xmlns:mc="http://schemas.openxmlformats.org/markup-compatibility/2006" xmlns:wp14="http://schemas.microsoft.com/office/word/2010/wordprocessingDrawing" xmlns:w14="http://schemas.microsoft.com/office/word/2010/wordml" xmlns:w15="http://schemas.microsoft.com/office/word/2012/wordml" mc:Ignorable="w14 wp14 w15">
   <w:p>
     <w:pPr>
-      <w:pStyle w:val="LOnormal"/>
+      <w:pStyle w:val="LO-normal"/>
       <w:keepNext w:val="false"/>
       <w:keepLines w:val="false"/>
       <w:widowControl/>
@@ -1579,11 +1744,10 @@
         <w:tab w:val="right" w:pos="9072" w:leader="none"/>
       </w:tabs>
       <w:spacing w:lineRule="auto" w:line="240" w:before="0" w:after="0"/>
-      <w:ind w:left="0" w:right="0" w:hanging="0"/>
+      <w:ind w:hanging="0" w:left="0" w:right="0"/>
       <w:jc w:val="left"/>
       <w:rPr>
         <w:rFonts w:ascii="Calibri" w:hAnsi="Calibri" w:eastAsia="Calibri" w:cs="Calibri"/>
-        <w:b w:val="false"/>
         <w:b w:val="false"/>
         <w:i w:val="false"/>
         <w:i w:val="false"/>
@@ -1623,7 +1787,7 @@
   </w:p>
   <w:p>
     <w:pPr>
-      <w:pStyle w:val="LOnormal"/>
+      <w:pStyle w:val="LO-normal"/>
       <w:keepNext w:val="false"/>
       <w:keepLines w:val="false"/>
       <w:widowControl/>
@@ -1634,11 +1798,10 @@
         <w:tab w:val="right" w:pos="9072" w:leader="none"/>
       </w:tabs>
       <w:spacing w:lineRule="auto" w:line="240" w:before="0" w:after="0"/>
-      <w:ind w:left="0" w:right="0" w:hanging="0"/>
+      <w:ind w:hanging="0" w:left="0" w:right="0"/>
       <w:jc w:val="left"/>
       <w:rPr>
         <w:rFonts w:ascii="Calibri" w:hAnsi="Calibri" w:eastAsia="Calibri" w:cs="Calibri"/>
-        <w:b w:val="false"/>
         <w:b w:val="false"/>
         <w:i w:val="false"/>
         <w:i w:val="false"/>
@@ -1678,7 +1841,7 @@
   </w:p>
   <w:p>
     <w:pPr>
-      <w:pStyle w:val="LOnormal"/>
+      <w:pStyle w:val="LO-normal"/>
       <w:keepNext w:val="false"/>
       <w:keepLines w:val="false"/>
       <w:widowControl/>
@@ -1689,11 +1852,10 @@
         <w:tab w:val="right" w:pos="9072" w:leader="none"/>
       </w:tabs>
       <w:spacing w:lineRule="auto" w:line="240" w:before="0" w:after="0"/>
-      <w:ind w:left="0" w:right="0" w:hanging="0"/>
+      <w:ind w:hanging="0" w:left="0" w:right="0"/>
       <w:jc w:val="left"/>
       <w:rPr>
         <w:rFonts w:ascii="Calibri" w:hAnsi="Calibri" w:eastAsia="Calibri" w:cs="Calibri"/>
-        <w:b w:val="false"/>
         <w:b w:val="false"/>
         <w:i w:val="false"/>
         <w:i w:val="false"/>
@@ -1739,7 +1901,7 @@
 <w:hdr xmlns:o="urn:schemas-microsoft-com:office:office" xmlns:r="http://schemas.openxmlformats.org/officeDocument/2006/relationships" xmlns:v="urn:schemas-microsoft-com:vml" xmlns:w="http://schemas.openxmlformats.org/wordprocessingml/2006/main" xmlns:w10="urn:schemas-microsoft-com:office:word" xmlns:wp="http://schemas.openxmlformats.org/drawingml/2006/wordprocessingDrawing" xmlns:wps="http://schemas.microsoft.com/office/word/2010/wordprocessingShape" xmlns:wpg="http://schemas.microsoft.com/office/word/2010/wordprocessingGroup" xmlns:mc="http://schemas.openxmlformats.org/markup-compatibility/2006" xmlns:wp14="http://schemas.microsoft.com/office/word/2010/wordprocessingDrawing" xmlns:w14="http://schemas.microsoft.com/office/word/2010/wordml" xmlns:w15="http://schemas.microsoft.com/office/word/2012/wordml" mc:Ignorable="w14 wp14 w15">
   <w:p>
     <w:pPr>
-      <w:pStyle w:val="LOnormal"/>
+      <w:pStyle w:val="LO-normal"/>
       <w:keepNext w:val="false"/>
       <w:keepLines w:val="false"/>
       <w:widowControl/>
@@ -1750,11 +1912,10 @@
         <w:tab w:val="right" w:pos="9072" w:leader="none"/>
       </w:tabs>
       <w:spacing w:lineRule="auto" w:line="240" w:before="0" w:after="0"/>
-      <w:ind w:left="0" w:right="0" w:hanging="0"/>
+      <w:ind w:hanging="0" w:left="0" w:right="0"/>
       <w:jc w:val="left"/>
       <w:rPr>
         <w:rFonts w:ascii="Calibri" w:hAnsi="Calibri" w:eastAsia="Calibri" w:cs="Calibri"/>
-        <w:b w:val="false"/>
         <w:b w:val="false"/>
         <w:i w:val="false"/>
         <w:i w:val="false"/>
@@ -1794,7 +1955,7 @@
   </w:p>
   <w:p>
     <w:pPr>
-      <w:pStyle w:val="LOnormal"/>
+      <w:pStyle w:val="LO-normal"/>
       <w:keepNext w:val="false"/>
       <w:keepLines w:val="false"/>
       <w:widowControl/>
@@ -1805,11 +1966,10 @@
         <w:tab w:val="right" w:pos="9072" w:leader="none"/>
       </w:tabs>
       <w:spacing w:lineRule="auto" w:line="240" w:before="0" w:after="0"/>
-      <w:ind w:left="0" w:right="0" w:hanging="0"/>
+      <w:ind w:hanging="0" w:left="0" w:right="0"/>
       <w:jc w:val="left"/>
       <w:rPr>
         <w:rFonts w:ascii="Calibri" w:hAnsi="Calibri" w:eastAsia="Calibri" w:cs="Calibri"/>
-        <w:b w:val="false"/>
         <w:b w:val="false"/>
         <w:i w:val="false"/>
         <w:i w:val="false"/>
@@ -1849,7 +2009,7 @@
   </w:p>
   <w:p>
     <w:pPr>
-      <w:pStyle w:val="LOnormal"/>
+      <w:pStyle w:val="LO-normal"/>
       <w:keepNext w:val="false"/>
       <w:keepLines w:val="false"/>
       <w:widowControl/>
@@ -1860,11 +2020,10 @@
         <w:tab w:val="right" w:pos="9072" w:leader="none"/>
       </w:tabs>
       <w:spacing w:lineRule="auto" w:line="240" w:before="0" w:after="0"/>
-      <w:ind w:left="0" w:right="0" w:hanging="0"/>
+      <w:ind w:hanging="0" w:left="0" w:right="0"/>
       <w:jc w:val="right"/>
       <w:rPr>
         <w:rFonts w:ascii="Calibri" w:hAnsi="Calibri" w:eastAsia="Calibri" w:cs="Calibri"/>
-        <w:b w:val="false"/>
         <w:b w:val="false"/>
         <w:i w:val="false"/>
         <w:i w:val="false"/>
@@ -1910,7 +2069,7 @@
 <w:hdr xmlns:o="urn:schemas-microsoft-com:office:office" xmlns:r="http://schemas.openxmlformats.org/officeDocument/2006/relationships" xmlns:v="urn:schemas-microsoft-com:vml" xmlns:w="http://schemas.openxmlformats.org/wordprocessingml/2006/main" xmlns:w10="urn:schemas-microsoft-com:office:word" xmlns:wp="http://schemas.openxmlformats.org/drawingml/2006/wordprocessingDrawing" xmlns:wps="http://schemas.microsoft.com/office/word/2010/wordprocessingShape" xmlns:wpg="http://schemas.microsoft.com/office/word/2010/wordprocessingGroup" xmlns:mc="http://schemas.openxmlformats.org/markup-compatibility/2006" xmlns:wp14="http://schemas.microsoft.com/office/word/2010/wordprocessingDrawing" xmlns:w14="http://schemas.microsoft.com/office/word/2010/wordml" xmlns:w15="http://schemas.microsoft.com/office/word/2012/wordml" mc:Ignorable="w14 wp14 w15">
   <w:p>
     <w:pPr>
-      <w:pStyle w:val="LOnormal"/>
+      <w:pStyle w:val="LO-normal"/>
       <w:keepNext w:val="false"/>
       <w:keepLines w:val="false"/>
       <w:widowControl/>
@@ -1921,11 +2080,10 @@
         <w:tab w:val="right" w:pos="9072" w:leader="none"/>
       </w:tabs>
       <w:spacing w:lineRule="auto" w:line="240" w:before="0" w:after="0"/>
-      <w:ind w:left="0" w:right="0" w:hanging="0"/>
+      <w:ind w:hanging="0" w:left="0" w:right="0"/>
       <w:jc w:val="left"/>
       <w:rPr>
         <w:rFonts w:ascii="Calibri" w:hAnsi="Calibri" w:eastAsia="Calibri" w:cs="Calibri"/>
-        <w:b w:val="false"/>
         <w:b w:val="false"/>
         <w:i w:val="false"/>
         <w:i w:val="false"/>
@@ -1962,7 +2120,7 @@
         <w:vertAlign w:val="baseline"/>
       </w:rPr>
       <w:drawing>
-        <wp:anchor behindDoc="0" distT="0" distB="0" distL="0" distR="0" simplePos="0" locked="0" layoutInCell="0" allowOverlap="1" relativeHeight="2">
+        <wp:anchor behindDoc="1" distT="0" distB="0" distL="0" distR="0" simplePos="0" locked="0" layoutInCell="0" allowOverlap="1" relativeHeight="2">
           <wp:simplePos x="0" y="0"/>
           <wp:positionH relativeFrom="column">
             <wp:posOffset>14605</wp:posOffset>
@@ -2010,7 +2168,7 @@
   </w:p>
   <w:p>
     <w:pPr>
-      <w:pStyle w:val="LOnormal"/>
+      <w:pStyle w:val="LO-normal"/>
       <w:keepNext w:val="false"/>
       <w:keepLines w:val="false"/>
       <w:widowControl w:val="false"/>
@@ -2020,11 +2178,10 @@
         <w:tab w:val="right" w:pos="9026" w:leader="none"/>
       </w:tabs>
       <w:spacing w:lineRule="auto" w:line="240" w:before="0" w:after="0"/>
-      <w:ind w:left="0" w:right="55" w:hanging="0"/>
+      <w:ind w:hanging="0" w:left="0" w:right="55"/>
       <w:jc w:val="right"/>
       <w:rPr>
         <w:rFonts w:ascii="Arial" w:hAnsi="Arial" w:eastAsia="Arial" w:cs="Arial"/>
-        <w:b w:val="false"/>
         <w:b w:val="false"/>
         <w:i w:val="false"/>
         <w:i w:val="false"/>
@@ -2066,7 +2223,7 @@
   </w:p>
   <w:p>
     <w:pPr>
-      <w:pStyle w:val="LOnormal"/>
+      <w:pStyle w:val="LO-normal"/>
       <w:keepNext w:val="false"/>
       <w:keepLines w:val="false"/>
       <w:widowControl w:val="false"/>
@@ -2076,11 +2233,10 @@
         <w:tab w:val="right" w:pos="9026" w:leader="none"/>
       </w:tabs>
       <w:spacing w:lineRule="auto" w:line="240" w:before="0" w:after="0"/>
-      <w:ind w:left="0" w:right="55" w:hanging="0"/>
+      <w:ind w:hanging="0" w:left="0" w:right="55"/>
       <w:jc w:val="right"/>
       <w:rPr>
         <w:rFonts w:ascii="Arial" w:hAnsi="Arial" w:eastAsia="Arial" w:cs="Arial"/>
-        <w:b/>
         <w:b/>
         <w:i w:val="false"/>
         <w:i w:val="false"/>
@@ -2121,7 +2277,7 @@
   </w:p>
   <w:p>
     <w:pPr>
-      <w:pStyle w:val="LOnormal"/>
+      <w:pStyle w:val="LO-normal"/>
       <w:keepNext w:val="false"/>
       <w:keepLines w:val="false"/>
       <w:widowControl w:val="false"/>
@@ -2131,11 +2287,10 @@
         <w:tab w:val="right" w:pos="9026" w:leader="none"/>
       </w:tabs>
       <w:spacing w:lineRule="auto" w:line="240" w:before="0" w:after="0"/>
-      <w:ind w:left="0" w:right="55" w:hanging="0"/>
+      <w:ind w:hanging="0" w:left="0" w:right="55"/>
       <w:jc w:val="right"/>
       <w:rPr>
         <w:rFonts w:ascii="Arial" w:hAnsi="Arial" w:eastAsia="Arial" w:cs="Arial"/>
-        <w:b/>
         <w:b/>
         <w:i w:val="false"/>
         <w:i w:val="false"/>
@@ -2178,7 +2333,7 @@
   </w:p>
   <w:p>
     <w:pPr>
-      <w:pStyle w:val="LOnormal"/>
+      <w:pStyle w:val="LO-normal"/>
       <w:keepNext w:val="false"/>
       <w:keepLines w:val="false"/>
       <w:widowControl w:val="false"/>
@@ -2188,11 +2343,10 @@
         <w:tab w:val="right" w:pos="9026" w:leader="none"/>
       </w:tabs>
       <w:spacing w:lineRule="auto" w:line="240" w:before="0" w:after="0"/>
-      <w:ind w:left="0" w:right="55" w:hanging="0"/>
+      <w:ind w:hanging="0" w:left="0" w:right="55"/>
       <w:jc w:val="right"/>
       <w:rPr>
         <w:rFonts w:ascii="Arial" w:hAnsi="Arial" w:eastAsia="Arial" w:cs="Arial"/>
-        <w:b/>
         <w:b/>
         <w:sz w:val="24"/>
         <w:szCs w:val="24"/>
@@ -2222,7 +2376,7 @@
   </w:p>
   <w:p>
     <w:pPr>
-      <w:pStyle w:val="LOnormal"/>
+      <w:pStyle w:val="LO-normal"/>
       <w:widowControl w:val="false"/>
       <w:shd w:val="clear" w:fill="auto"/>
       <w:tabs>
@@ -2230,11 +2384,10 @@
         <w:tab w:val="right" w:pos="9026" w:leader="none"/>
       </w:tabs>
       <w:spacing w:lineRule="auto" w:line="240" w:before="0" w:after="0"/>
-      <w:ind w:left="0" w:right="55" w:hanging="0"/>
+      <w:ind w:hanging="0" w:left="0" w:right="55"/>
       <w:jc w:val="right"/>
       <w:rPr>
         <w:rFonts w:ascii="Arial" w:hAnsi="Arial" w:eastAsia="Arial" w:cs="Arial"/>
-        <w:b/>
         <w:b/>
         <w:sz w:val="24"/>
         <w:szCs w:val="24"/>
@@ -2253,7 +2406,7 @@
   </w:p>
   <w:p>
     <w:pPr>
-      <w:pStyle w:val="LOnormal"/>
+      <w:pStyle w:val="LO-normal"/>
       <w:widowControl w:val="false"/>
       <w:shd w:val="clear" w:fill="auto"/>
       <w:tabs>
@@ -2261,11 +2414,10 @@
         <w:tab w:val="right" w:pos="9026" w:leader="none"/>
       </w:tabs>
       <w:spacing w:lineRule="auto" w:line="240" w:before="0" w:after="0"/>
-      <w:ind w:left="0" w:right="55" w:hanging="0"/>
+      <w:ind w:hanging="0" w:left="0" w:right="55"/>
       <w:jc w:val="right"/>
       <w:rPr>
         <w:rFonts w:ascii="Arial" w:hAnsi="Arial" w:eastAsia="Arial" w:cs="Arial"/>
-        <w:b/>
         <w:b/>
         <w:sz w:val="24"/>
         <w:szCs w:val="24"/>
@@ -2284,7 +2436,7 @@
   </w:p>
   <w:p>
     <w:pPr>
-      <w:pStyle w:val="LOnormal"/>
+      <w:pStyle w:val="LO-normal"/>
       <w:widowControl w:val="false"/>
       <w:shd w:val="clear" w:fill="auto"/>
       <w:tabs>
@@ -2292,11 +2444,10 @@
         <w:tab w:val="right" w:pos="9026" w:leader="none"/>
       </w:tabs>
       <w:spacing w:lineRule="auto" w:line="240" w:before="0" w:after="0"/>
-      <w:ind w:left="0" w:right="55" w:hanging="0"/>
+      <w:ind w:hanging="0" w:left="0" w:right="55"/>
       <w:jc w:val="right"/>
       <w:rPr>
         <w:rFonts w:ascii="Arial" w:hAnsi="Arial" w:eastAsia="Arial" w:cs="Arial"/>
-        <w:b/>
         <w:b/>
         <w:sz w:val="24"/>
         <w:szCs w:val="24"/>
@@ -2315,7 +2466,7 @@
   </w:p>
   <w:p>
     <w:pPr>
-      <w:pStyle w:val="LOnormal"/>
+      <w:pStyle w:val="LO-normal"/>
       <w:widowControl w:val="false"/>
       <w:shd w:val="clear" w:fill="auto"/>
       <w:tabs>
@@ -2323,11 +2474,10 @@
         <w:tab w:val="right" w:pos="9026" w:leader="none"/>
       </w:tabs>
       <w:spacing w:lineRule="auto" w:line="240" w:before="0" w:after="0"/>
-      <w:ind w:left="0" w:right="55" w:hanging="0"/>
+      <w:ind w:hanging="0" w:left="0" w:right="55"/>
       <w:jc w:val="right"/>
       <w:rPr>
         <w:rFonts w:ascii="Arial" w:hAnsi="Arial" w:eastAsia="Arial" w:cs="Arial"/>
-        <w:b/>
         <w:b/>
         <w:sz w:val="24"/>
         <w:szCs w:val="24"/>
@@ -2346,7 +2496,7 @@
   </w:p>
   <w:p>
     <w:pPr>
-      <w:pStyle w:val="LOnormal"/>
+      <w:pStyle w:val="LO-normal"/>
       <w:widowControl w:val="false"/>
       <w:shd w:val="clear" w:fill="auto"/>
       <w:tabs>
@@ -2354,11 +2504,10 @@
         <w:tab w:val="right" w:pos="9026" w:leader="none"/>
       </w:tabs>
       <w:spacing w:lineRule="auto" w:line="240" w:before="0" w:after="0"/>
-      <w:ind w:left="0" w:right="55" w:hanging="0"/>
+      <w:ind w:hanging="0" w:left="0" w:right="55"/>
       <w:jc w:val="right"/>
       <w:rPr>
         <w:rFonts w:ascii="Arial" w:hAnsi="Arial" w:eastAsia="Arial" w:cs="Arial"/>
-        <w:b/>
         <w:b/>
         <w:sz w:val="24"/>
         <w:szCs w:val="24"/>
@@ -2377,7 +2526,7 @@
   </w:p>
   <w:p>
     <w:pPr>
-      <w:pStyle w:val="LOnormal"/>
+      <w:pStyle w:val="LO-normal"/>
       <w:tabs>
         <w:tab w:val="clear" w:pos="720"/>
         <w:tab w:val="center" w:pos="4536" w:leader="none"/>
@@ -2388,7 +2537,6 @@
       <w:rPr>
         <w:rFonts w:ascii="Calibri" w:hAnsi="Calibri" w:eastAsia="Calibri" w:cs="Calibri"/>
         <w:b w:val="false"/>
-        <w:b w:val="false"/>
         <w:i w:val="false"/>
         <w:i w:val="false"/>
         <w:caps w:val="false"/>
@@ -2427,7 +2575,7 @@
   </w:p>
   <w:p>
     <w:pPr>
-      <w:pStyle w:val="LOnormal"/>
+      <w:pStyle w:val="LO-normal"/>
       <w:tabs>
         <w:tab w:val="clear" w:pos="720"/>
         <w:tab w:val="center" w:pos="4536" w:leader="none"/>
@@ -2438,7 +2586,6 @@
       <w:rPr>
         <w:rFonts w:ascii="Calibri" w:hAnsi="Calibri" w:eastAsia="Calibri" w:cs="Calibri"/>
         <w:b w:val="false"/>
-        <w:b w:val="false"/>
         <w:i w:val="false"/>
         <w:i w:val="false"/>
         <w:caps w:val="false"/>
@@ -2477,7 +2624,7 @@
   </w:p>
   <w:p>
     <w:pPr>
-      <w:pStyle w:val="LOnormal"/>
+      <w:pStyle w:val="LO-normal"/>
       <w:tabs>
         <w:tab w:val="clear" w:pos="720"/>
         <w:tab w:val="center" w:pos="4536" w:leader="none"/>
@@ -2488,7 +2635,6 @@
       <w:rPr>
         <w:rFonts w:ascii="Calibri" w:hAnsi="Calibri" w:eastAsia="Calibri" w:cs="Calibri"/>
         <w:b w:val="false"/>
-        <w:b w:val="false"/>
         <w:i w:val="false"/>
         <w:i w:val="false"/>
         <w:caps w:val="false"/>
@@ -2527,7 +2673,7 @@
   </w:p>
   <w:p>
     <w:pPr>
-      <w:pStyle w:val="LOnormal"/>
+      <w:pStyle w:val="LO-normal"/>
       <w:tabs>
         <w:tab w:val="clear" w:pos="720"/>
         <w:tab w:val="center" w:pos="4536" w:leader="none"/>
@@ -2537,7 +2683,6 @@
       <w:jc w:val="right"/>
       <w:rPr>
         <w:rFonts w:ascii="Calibri" w:hAnsi="Calibri" w:eastAsia="Calibri" w:cs="Calibri"/>
-        <w:b w:val="false"/>
         <w:b w:val="false"/>
         <w:i w:val="false"/>
         <w:i w:val="false"/>
@@ -2614,10 +2759,10 @@
       <w:lang w:val="fr-FR" w:eastAsia="zh-CN" w:bidi="hi-IN"/>
     </w:rPr>
   </w:style>
-  <w:style w:type="paragraph" w:styleId="Titre1">
+  <w:style w:type="paragraph" w:styleId="Heading1">
     <w:name w:val="Heading 1"/>
-    <w:basedOn w:val="LOnormal"/>
-    <w:next w:val="LOnormal"/>
+    <w:basedOn w:val="LO-normal"/>
+    <w:next w:val="LO-normal"/>
     <w:qFormat/>
     <w:pPr>
       <w:keepNext w:val="true"/>
@@ -2630,10 +2775,10 @@
       <w:szCs w:val="48"/>
     </w:rPr>
   </w:style>
-  <w:style w:type="paragraph" w:styleId="Titre2">
+  <w:style w:type="paragraph" w:styleId="Heading2">
     <w:name w:val="Heading 2"/>
-    <w:basedOn w:val="LOnormal"/>
-    <w:next w:val="LOnormal"/>
+    <w:basedOn w:val="LO-normal"/>
+    <w:next w:val="LO-normal"/>
     <w:qFormat/>
     <w:pPr>
       <w:keepNext w:val="true"/>
@@ -2646,10 +2791,10 @@
       <w:szCs w:val="36"/>
     </w:rPr>
   </w:style>
-  <w:style w:type="paragraph" w:styleId="Titre3">
+  <w:style w:type="paragraph" w:styleId="Heading3">
     <w:name w:val="Heading 3"/>
-    <w:basedOn w:val="LOnormal"/>
-    <w:next w:val="LOnormal"/>
+    <w:basedOn w:val="LO-normal"/>
+    <w:next w:val="LO-normal"/>
     <w:qFormat/>
     <w:pPr>
       <w:keepNext w:val="true"/>
@@ -2662,10 +2807,10 @@
       <w:szCs w:val="28"/>
     </w:rPr>
   </w:style>
-  <w:style w:type="paragraph" w:styleId="Titre4">
+  <w:style w:type="paragraph" w:styleId="Heading4">
     <w:name w:val="Heading 4"/>
-    <w:basedOn w:val="LOnormal"/>
-    <w:next w:val="LOnormal"/>
+    <w:basedOn w:val="LO-normal"/>
+    <w:next w:val="LO-normal"/>
     <w:qFormat/>
     <w:pPr>
       <w:keepNext w:val="true"/>
@@ -2678,10 +2823,10 @@
       <w:szCs w:val="24"/>
     </w:rPr>
   </w:style>
-  <w:style w:type="paragraph" w:styleId="Titre5">
+  <w:style w:type="paragraph" w:styleId="Heading5">
     <w:name w:val="Heading 5"/>
-    <w:basedOn w:val="LOnormal"/>
-    <w:next w:val="LOnormal"/>
+    <w:basedOn w:val="LO-normal"/>
+    <w:next w:val="LO-normal"/>
     <w:qFormat/>
     <w:pPr>
       <w:keepNext w:val="true"/>
@@ -2694,10 +2839,10 @@
       <w:szCs w:val="22"/>
     </w:rPr>
   </w:style>
-  <w:style w:type="paragraph" w:styleId="Titre6">
+  <w:style w:type="paragraph" w:styleId="Heading6">
     <w:name w:val="Heading 6"/>
-    <w:basedOn w:val="LOnormal"/>
-    <w:next w:val="LOnormal"/>
+    <w:basedOn w:val="LO-normal"/>
+    <w:next w:val="LO-normal"/>
     <w:qFormat/>
     <w:pPr>
       <w:keepNext w:val="true"/>
@@ -2715,22 +2860,22 @@
     <w:qFormat/>
     <w:rPr/>
   </w:style>
-  <w:style w:type="paragraph" w:styleId="Titre">
-    <w:name w:val="Titre"/>
+  <w:style w:type="paragraph" w:styleId="Heading">
+    <w:name w:val="Heading"/>
     <w:basedOn w:val="Normal"/>
-    <w:next w:val="Corpsdetexte"/>
+    <w:next w:val="BodyText"/>
     <w:qFormat/>
     <w:pPr>
       <w:keepNext w:val="true"/>
       <w:spacing w:before="240" w:after="120"/>
     </w:pPr>
     <w:rPr>
-      <w:rFonts w:ascii="Liberation Sans" w:hAnsi="Liberation Sans" w:eastAsia="PingFang SC" w:cs="Arial Unicode MS"/>
+      <w:rFonts w:ascii="Liberation Sans" w:hAnsi="Liberation Sans" w:eastAsia="Source Han Sans CN" w:cs="Droid Sans Devanagari"/>
       <w:sz w:val="28"/>
       <w:szCs w:val="28"/>
     </w:rPr>
   </w:style>
-  <w:style w:type="paragraph" w:styleId="Corpsdetexte">
+  <w:style w:type="paragraph" w:styleId="BodyText">
     <w:name w:val="Body Text"/>
     <w:basedOn w:val="Normal"/>
     <w:pPr>
@@ -2738,15 +2883,15 @@
     </w:pPr>
     <w:rPr/>
   </w:style>
-  <w:style w:type="paragraph" w:styleId="Liste">
+  <w:style w:type="paragraph" w:styleId="List">
     <w:name w:val="List"/>
-    <w:basedOn w:val="Corpsdetexte"/>
+    <w:basedOn w:val="BodyText"/>
     <w:pPr/>
     <w:rPr>
       <w:rFonts w:cs="Arial Unicode MS"/>
     </w:rPr>
   </w:style>
-  <w:style w:type="paragraph" w:styleId="Lgende">
+  <w:style w:type="paragraph" w:styleId="Caption">
     <w:name w:val="Caption"/>
     <w:basedOn w:val="Normal"/>
     <w:qFormat/>
@@ -2774,7 +2919,22 @@
       <w:lang w:val="zxx" w:eastAsia="zxx" w:bidi="zxx"/>
     </w:rPr>
   </w:style>
-  <w:style w:type="paragraph" w:styleId="LOnormal" w:default="1">
+  <w:style w:type="paragraph" w:styleId="Titre">
+    <w:name w:val="Titre"/>
+    <w:basedOn w:val="Normal"/>
+    <w:next w:val="BodyText"/>
+    <w:qFormat/>
+    <w:pPr>
+      <w:keepNext w:val="true"/>
+      <w:spacing w:before="240" w:after="120"/>
+    </w:pPr>
+    <w:rPr>
+      <w:rFonts w:ascii="Liberation Sans" w:hAnsi="Liberation Sans" w:eastAsia="PingFang SC" w:cs="Arial Unicode MS"/>
+      <w:sz w:val="28"/>
+      <w:szCs w:val="28"/>
+    </w:rPr>
+  </w:style>
+  <w:style w:type="paragraph" w:styleId="LO-normal" w:default="1">
     <w:name w:val="LO-normal"/>
     <w:qFormat/>
     <w:pPr>
@@ -2793,10 +2953,10 @@
       <w:lang w:val="fr-FR" w:eastAsia="zh-CN" w:bidi="hi-IN"/>
     </w:rPr>
   </w:style>
-  <w:style w:type="paragraph" w:styleId="Titreprincipal">
+  <w:style w:type="paragraph" w:styleId="Title">
     <w:name w:val="Title"/>
-    <w:basedOn w:val="LOnormal"/>
-    <w:next w:val="LOnormal"/>
+    <w:basedOn w:val="LO-normal"/>
+    <w:next w:val="LO-normal"/>
     <w:qFormat/>
     <w:pPr>
       <w:keepNext w:val="true"/>
@@ -2809,10 +2969,10 @@
       <w:szCs w:val="72"/>
     </w:rPr>
   </w:style>
-  <w:style w:type="paragraph" w:styleId="Soustitre">
+  <w:style w:type="paragraph" w:styleId="Subtitle">
     <w:name w:val="Subtitle"/>
-    <w:basedOn w:val="LOnormal"/>
-    <w:next w:val="LOnormal"/>
+    <w:basedOn w:val="LO-normal"/>
+    <w:next w:val="LO-normal"/>
     <w:qFormat/>
     <w:pPr>
       <w:keepNext w:val="true"/>
@@ -2827,22 +2987,29 @@
       <w:szCs w:val="48"/>
     </w:rPr>
   </w:style>
-  <w:style w:type="paragraph" w:styleId="Entteetpieddepage">
+  <w:style w:type="paragraph" w:styleId="En-tteetpieddepage">
     <w:name w:val="En-tête et pied de page"/>
     <w:basedOn w:val="Normal"/>
     <w:qFormat/>
     <w:pPr/>
     <w:rPr/>
   </w:style>
-  <w:style w:type="paragraph" w:styleId="Entte">
-    <w:name w:val="Header"/>
-    <w:basedOn w:val="Entteetpieddepage"/>
+  <w:style w:type="paragraph" w:styleId="HeaderandFooter">
+    <w:name w:val="Header and Footer"/>
+    <w:basedOn w:val="Normal"/>
+    <w:qFormat/>
     <w:pPr/>
     <w:rPr/>
   </w:style>
-  <w:style w:type="paragraph" w:styleId="Pieddepage">
+  <w:style w:type="paragraph" w:styleId="Header">
+    <w:name w:val="Header"/>
+    <w:basedOn w:val="En-tteetpieddepage"/>
+    <w:pPr/>
+    <w:rPr/>
+  </w:style>
+  <w:style w:type="paragraph" w:styleId="Footer">
     <w:name w:val="Footer"/>
-    <w:basedOn w:val="Entteetpieddepage"/>
+    <w:basedOn w:val="En-tteetpieddepage"/>
     <w:pPr/>
     <w:rPr/>
   </w:style>
@@ -2862,41 +3029,41 @@
 </file>
 
 <file path=word/theme/theme1.xml><?xml version="1.0" encoding="utf-8"?>
-<a:theme xmlns:a="http://schemas.openxmlformats.org/drawingml/2006/main" name="Office Theme">
+<a:theme xmlns:a="http://schemas.openxmlformats.org/drawingml/2006/main" xmlns:r="http://schemas.openxmlformats.org/officeDocument/2006/relationships" name="Office Theme">
   <a:themeElements>
     <a:clrScheme name="Office">
       <a:dk1>
-        <a:sysClr val="windowText" lastClr="000000"/>
+        <a:srgbClr val="000000"/>
       </a:dk1>
       <a:lt1>
-        <a:sysClr val="window" lastClr="FFFFFF"/>
+        <a:srgbClr val="ffffff"/>
       </a:lt1>
       <a:dk2>
-        <a:srgbClr val="1F497D"/>
+        <a:srgbClr val="1f497d"/>
       </a:dk2>
       <a:lt2>
-        <a:srgbClr val="EEECE1"/>
+        <a:srgbClr val="eeece1"/>
       </a:lt2>
       <a:accent1>
-        <a:srgbClr val="4F81BD"/>
+        <a:srgbClr val="4f81bd"/>
       </a:accent1>
       <a:accent2>
-        <a:srgbClr val="C0504D"/>
+        <a:srgbClr val="c0504d"/>
       </a:accent2>
       <a:accent3>
-        <a:srgbClr val="9BBB59"/>
+        <a:srgbClr val="9bbb59"/>
       </a:accent3>
       <a:accent4>
-        <a:srgbClr val="8064A2"/>
+        <a:srgbClr val="8064a2"/>
       </a:accent4>
       <a:accent5>
-        <a:srgbClr val="4BACC6"/>
+        <a:srgbClr val="4bacc6"/>
       </a:accent5>
       <a:accent6>
-        <a:srgbClr val="F79646"/>
+        <a:srgbClr val="f79646"/>
       </a:accent6>
       <a:hlink>
-        <a:srgbClr val="0000FF"/>
+        <a:srgbClr val="0000ff"/>
       </a:hlink>
       <a:folHlink>
         <a:srgbClr val="800080"/>
@@ -2904,280 +3071,132 @@
     </a:clrScheme>
     <a:fontScheme name="Office">
       <a:majorFont>
-        <a:latin typeface="Calibri"/>
+        <a:latin typeface="Calibri" pitchFamily="0" charset="1"/>
         <a:ea typeface=""/>
         <a:cs typeface=""/>
-        <a:font script="Jpan" typeface="ＭＳ ゴシック"/>
-        <a:font script="Hang" typeface="맑은 고딕"/>
-        <a:font script="Hans" typeface="宋体"/>
-        <a:font script="Hant" typeface="新細明體"/>
-        <a:font script="Arab" typeface="Times New Roman"/>
-        <a:font script="Hebr" typeface="Times New Roman"/>
-        <a:font script="Thai" typeface="Angsana New"/>
-        <a:font script="Ethi" typeface="Nyala"/>
-        <a:font script="Beng" typeface="Vrinda"/>
-        <a:font script="Gujr" typeface="Shruti"/>
-        <a:font script="Khmr" typeface="MoolBoran"/>
-        <a:font script="Knda" typeface="Tunga"/>
-        <a:font script="Guru" typeface="Raavi"/>
-        <a:font script="Cans" typeface="Euphemia"/>
-        <a:font script="Cher" typeface="Plantagenet Cherokee"/>
-        <a:font script="Yiii" typeface="Microsoft Yi Baiti"/>
-        <a:font script="Tibt" typeface="Microsoft Himalaya"/>
-        <a:font script="Thaa" typeface="MV Boli"/>
-        <a:font script="Deva" typeface="Mangal"/>
-        <a:font script="Telu" typeface="Gautami"/>
-        <a:font script="Taml" typeface="Latha"/>
-        <a:font script="Syrc" typeface="Estrangelo Edessa"/>
-        <a:font script="Orya" typeface="Kalinga"/>
-        <a:font script="Mlym" typeface="Kartika"/>
-        <a:font script="Laoo" typeface="DokChampa"/>
-        <a:font script="Sinh" typeface="Iskoola Pota"/>
-        <a:font script="Mong" typeface="Mongolian Baiti"/>
-        <a:font script="Viet" typeface="Times New Roman"/>
-        <a:font script="Uigh" typeface="Microsoft Uighur"/>
-        <a:font script="Geor" typeface="Sylfaen"/>
       </a:majorFont>
       <a:minorFont>
-        <a:latin typeface="Cambria"/>
+        <a:latin typeface="Cambria" pitchFamily="0" charset="1"/>
         <a:ea typeface=""/>
         <a:cs typeface=""/>
-        <a:font script="Jpan" typeface="ＭＳ 明朝"/>
-        <a:font script="Hang" typeface="맑은 고딕"/>
-        <a:font script="Hans" typeface="宋体"/>
-        <a:font script="Hant" typeface="新細明體"/>
-        <a:font script="Arab" typeface="Arial"/>
-        <a:font script="Hebr" typeface="Arial"/>
-        <a:font script="Thai" typeface="Cordia New"/>
-        <a:font script="Ethi" typeface="Nyala"/>
-        <a:font script="Beng" typeface="Vrinda"/>
-        <a:font script="Gujr" typeface="Shruti"/>
-        <a:font script="Khmr" typeface="DaunPenh"/>
-        <a:font script="Knda" typeface="Tunga"/>
-        <a:font script="Guru" typeface="Raavi"/>
-        <a:font script="Cans" typeface="Euphemia"/>
-        <a:font script="Cher" typeface="Plantagenet Cherokee"/>
-        <a:font script="Yiii" typeface="Microsoft Yi Baiti"/>
-        <a:font script="Tibt" typeface="Microsoft Himalaya"/>
-        <a:font script="Thaa" typeface="MV Boli"/>
-        <a:font script="Deva" typeface="Mangal"/>
-        <a:font script="Telu" typeface="Gautami"/>
-        <a:font script="Taml" typeface="Latha"/>
-        <a:font script="Syrc" typeface="Estrangelo Edessa"/>
-        <a:font script="Orya" typeface="Kalinga"/>
-        <a:font script="Mlym" typeface="Kartika"/>
-        <a:font script="Laoo" typeface="DokChampa"/>
-        <a:font script="Sinh" typeface="Iskoola Pota"/>
-        <a:font script="Mong" typeface="Mongolian Baiti"/>
-        <a:font script="Viet" typeface="Arial"/>
-        <a:font script="Uigh" typeface="Microsoft Uighur"/>
-        <a:font script="Geor" typeface="Sylfaen"/>
       </a:minorFont>
     </a:fontScheme>
-    <a:fmtScheme name="Office">
+    <a:fmtScheme>
       <a:fillStyleLst>
         <a:solidFill>
           <a:schemeClr val="phClr"/>
         </a:solidFill>
-        <a:gradFill rotWithShape="1">
+        <a:gradFill>
           <a:gsLst>
             <a:gs pos="0">
               <a:schemeClr val="phClr">
                 <a:tint val="50000"/>
-                <a:satMod val="300000"/>
               </a:schemeClr>
             </a:gs>
             <a:gs pos="35000">
               <a:schemeClr val="phClr">
                 <a:tint val="37000"/>
-                <a:satMod val="300000"/>
               </a:schemeClr>
             </a:gs>
             <a:gs pos="100000">
               <a:schemeClr val="phClr">
                 <a:tint val="15000"/>
-                <a:satMod val="350000"/>
               </a:schemeClr>
             </a:gs>
           </a:gsLst>
           <a:lin ang="16200000" scaled="1"/>
+          <a:tileRect l="0" t="0" r="0" b="0"/>
         </a:gradFill>
-        <a:gradFill rotWithShape="1">
+        <a:gradFill>
           <a:gsLst>
             <a:gs pos="0">
               <a:schemeClr val="phClr">
                 <a:tint val="100000"/>
                 <a:shade val="100000"/>
-                <a:satMod val="130000"/>
               </a:schemeClr>
             </a:gs>
             <a:gs pos="100000">
               <a:schemeClr val="phClr">
                 <a:tint val="50000"/>
                 <a:shade val="100000"/>
-                <a:satMod val="350000"/>
               </a:schemeClr>
             </a:gs>
           </a:gsLst>
           <a:lin ang="16200000" scaled="0"/>
+          <a:tileRect l="0" t="0" r="0" b="0"/>
         </a:gradFill>
       </a:fillStyleLst>
       <a:lnStyleLst>
         <a:ln w="9525" cap="flat" cmpd="sng" algn="ctr">
-          <a:solidFill>
-            <a:schemeClr val="phClr">
-              <a:shade val="95000"/>
-              <a:satMod val="105000"/>
-            </a:schemeClr>
-          </a:solidFill>
           <a:prstDash val="solid"/>
         </a:ln>
         <a:ln w="25400" cap="flat" cmpd="sng" algn="ctr">
-          <a:solidFill>
-            <a:schemeClr val="phClr"/>
-          </a:solidFill>
           <a:prstDash val="solid"/>
         </a:ln>
         <a:ln w="38100" cap="flat" cmpd="sng" algn="ctr">
-          <a:solidFill>
-            <a:schemeClr val="phClr"/>
-          </a:solidFill>
           <a:prstDash val="solid"/>
         </a:ln>
       </a:lnStyleLst>
       <a:effectStyleLst>
         <a:effectStyle>
-          <a:effectLst>
-            <a:outerShdw blurRad="40000" dist="20000" dir="5400000" rotWithShape="0">
-              <a:srgbClr val="000000">
-                <a:alpha val="38000"/>
-              </a:srgbClr>
-            </a:outerShdw>
-          </a:effectLst>
+          <a:effectLst/>
         </a:effectStyle>
         <a:effectStyle>
-          <a:effectLst>
-            <a:outerShdw blurRad="40000" dist="23000" dir="5400000" rotWithShape="0">
-              <a:srgbClr val="000000">
-                <a:alpha val="35000"/>
-              </a:srgbClr>
-            </a:outerShdw>
-          </a:effectLst>
+          <a:effectLst/>
         </a:effectStyle>
         <a:effectStyle>
-          <a:effectLst>
-            <a:outerShdw blurRad="40000" dist="23000" dir="5400000" rotWithShape="0">
-              <a:srgbClr val="000000">
-                <a:alpha val="35000"/>
-              </a:srgbClr>
-            </a:outerShdw>
-          </a:effectLst>
-          <a:scene3d>
-            <a:camera prst="orthographicFront">
-              <a:rot lat="0" lon="0" rev="0"/>
-            </a:camera>
-            <a:lightRig rig="threePt" dir="t">
-              <a:rot lat="0" lon="0" rev="1200000"/>
-            </a:lightRig>
-          </a:scene3d>
-          <a:sp3d>
-            <a:bevelT w="63500" h="25400"/>
-          </a:sp3d>
+          <a:effectLst/>
         </a:effectStyle>
       </a:effectStyleLst>
       <a:bgFillStyleLst>
         <a:solidFill>
           <a:schemeClr val="phClr"/>
         </a:solidFill>
-        <a:gradFill rotWithShape="1">
+        <a:gradFill>
           <a:gsLst>
             <a:gs pos="0">
               <a:schemeClr val="phClr">
                 <a:tint val="40000"/>
-                <a:satMod val="350000"/>
               </a:schemeClr>
             </a:gs>
             <a:gs pos="40000">
               <a:schemeClr val="phClr">
                 <a:tint val="45000"/>
                 <a:shade val="99000"/>
-                <a:satMod val="350000"/>
               </a:schemeClr>
             </a:gs>
             <a:gs pos="100000">
               <a:schemeClr val="phClr">
                 <a:shade val="20000"/>
-                <a:satMod val="255000"/>
               </a:schemeClr>
             </a:gs>
           </a:gsLst>
           <a:path path="circle">
             <a:fillToRect l="50000" t="-80000" r="50000" b="180000"/>
           </a:path>
+          <a:tileRect l="0" t="0" r="0" b="0"/>
         </a:gradFill>
-        <a:gradFill rotWithShape="1">
+        <a:gradFill>
           <a:gsLst>
             <a:gs pos="0">
               <a:schemeClr val="phClr">
                 <a:tint val="80000"/>
-                <a:satMod val="300000"/>
               </a:schemeClr>
             </a:gs>
             <a:gs pos="100000">
               <a:schemeClr val="phClr">
                 <a:shade val="30000"/>
-                <a:satMod val="200000"/>
               </a:schemeClr>
             </a:gs>
           </a:gsLst>
           <a:path path="circle">
             <a:fillToRect l="50000" t="50000" r="50000" b="50000"/>
           </a:path>
+          <a:tileRect l="0" t="0" r="0" b="0"/>
         </a:gradFill>
       </a:bgFillStyleLst>
     </a:fmtScheme>
   </a:themeElements>
-  <a:objectDefaults>
-    <a:spDef>
-      <a:spPr/>
-      <a:bodyPr/>
-      <a:lstStyle/>
-      <a:style>
-        <a:lnRef idx="1">
-          <a:schemeClr val="accent1"/>
-        </a:lnRef>
-        <a:fillRef idx="3">
-          <a:schemeClr val="accent1"/>
-        </a:fillRef>
-        <a:effectRef idx="2">
-          <a:schemeClr val="accent1"/>
-        </a:effectRef>
-        <a:fontRef idx="minor">
-          <a:schemeClr val="lt1"/>
-        </a:fontRef>
-      </a:style>
-    </a:spDef>
-    <a:lnDef>
-      <a:spPr/>
-      <a:bodyPr/>
-      <a:lstStyle/>
-      <a:style>
-        <a:lnRef idx="2">
-          <a:schemeClr val="accent1"/>
-        </a:lnRef>
-        <a:fillRef idx="0">
-          <a:schemeClr val="accent1"/>
-        </a:fillRef>
-        <a:effectRef idx="1">
-          <a:schemeClr val="accent1"/>
-        </a:effectRef>
-        <a:fontRef idx="minor">
-          <a:schemeClr val="tx1"/>
-        </a:fontRef>
-      </a:style>
-    </a:lnDef>
-  </a:objectDefaults>
-  <a:extraClrSchemeLst/>
 </a:theme>
 </file>
 

</xml_diff>

<commit_message>
♻️  Use an array for CC footer information
</commit_message>
<xml_diff>
--- a/packages/applications/document-builder/src/assets/docx/abandon-modèle-réponse.docx
+++ b/packages/applications/document-builder/src/assets/docx/abandon-modèle-réponse.docx
@@ -1544,7 +1544,37 @@
           <w:szCs w:val="16"/>
           <w:highlight w:val="cyan"/>
         </w:rPr>
-        <w:t>Copie : {#isEDFOA}EDF OA{/isEDFOA}{#isEDFSEI}EDF SEI{/isEDFSEI}{#isEDM}EDM{/isEDM} ; {#dreal}DREAL {dreal}{/dreal}{^dreal}DREAL concernée{/dreal} ; CRE</w:t>
+        <w:t>Copie : {#enCopie</w:t>
+      </w:r>
+      <w:r>
+        <w:rPr>
+          <w:rFonts w:eastAsia="Liberation Sans" w:cs="Liberation Sans" w:ascii="Liberation Sans" w:hAnsi="Liberation Sans"/>
+          <w:i/>
+          <w:sz w:val="16"/>
+          <w:szCs w:val="16"/>
+          <w:highlight w:val="cyan"/>
+        </w:rPr>
+        <w:t>s</w:t>
+      </w:r>
+      <w:r>
+        <w:rPr>
+          <w:rFonts w:eastAsia="Liberation Sans" w:cs="Liberation Sans" w:ascii="Liberation Sans" w:hAnsi="Liberation Sans"/>
+          <w:i/>
+          <w:sz w:val="16"/>
+          <w:szCs w:val="16"/>
+          <w:highlight w:val="cyan"/>
+        </w:rPr>
+        <w:t xml:space="preserve">} </w:t>
+      </w:r>
+      <w:r>
+        <w:rPr>
+          <w:rFonts w:eastAsia="Liberation Sans" w:cs="Liberation Sans" w:ascii="Liberation Sans" w:hAnsi="Liberation Sans"/>
+          <w:i/>
+          <w:sz w:val="16"/>
+          <w:szCs w:val="16"/>
+          <w:highlight w:val="cyan"/>
+        </w:rPr>
+        <w:t>{.} ; {/enCopies}</w:t>
       </w:r>
     </w:p>
     <w:p>

</xml_diff>

<commit_message>
✨ Mise à jour des logos des modèles de courriers de réponse
</commit_message>
<xml_diff>
--- a/packages/applications/document-builder/src/assets/docx/abandon-modèle-réponse.docx
+++ b/packages/applications/document-builder/src/assets/docx/abandon-modèle-réponse.docx
@@ -1544,37 +1544,7 @@
           <w:szCs w:val="16"/>
           <w:highlight w:val="cyan"/>
         </w:rPr>
-        <w:t>Copie : {#enCopie</w:t>
-      </w:r>
-      <w:r>
-        <w:rPr>
-          <w:rFonts w:eastAsia="Liberation Sans" w:cs="Liberation Sans" w:ascii="Liberation Sans" w:hAnsi="Liberation Sans"/>
-          <w:i/>
-          <w:sz w:val="16"/>
-          <w:szCs w:val="16"/>
-          <w:highlight w:val="cyan"/>
-        </w:rPr>
-        <w:t>s</w:t>
-      </w:r>
-      <w:r>
-        <w:rPr>
-          <w:rFonts w:eastAsia="Liberation Sans" w:cs="Liberation Sans" w:ascii="Liberation Sans" w:hAnsi="Liberation Sans"/>
-          <w:i/>
-          <w:sz w:val="16"/>
-          <w:szCs w:val="16"/>
-          <w:highlight w:val="cyan"/>
-        </w:rPr>
-        <w:t xml:space="preserve">} </w:t>
-      </w:r>
-      <w:r>
-        <w:rPr>
-          <w:rFonts w:eastAsia="Liberation Sans" w:cs="Liberation Sans" w:ascii="Liberation Sans" w:hAnsi="Liberation Sans"/>
-          <w:i/>
-          <w:sz w:val="16"/>
-          <w:szCs w:val="16"/>
-          <w:highlight w:val="cyan"/>
-        </w:rPr>
-        <w:t>{.} ; {/enCopies}</w:t>
+        <w:t>Copie : {#enCopies} {.} ; {/enCopies}</w:t>
       </w:r>
     </w:p>
     <w:p>
@@ -1621,55 +1591,11 @@
   <w:p>
     <w:pPr>
       <w:pStyle w:val="LO-normal"/>
-      <w:keepNext w:val="false"/>
-      <w:keepLines w:val="false"/>
-      <w:widowControl/>
-      <w:shd w:val="clear" w:fill="auto"/>
-      <w:tabs>
-        <w:tab w:val="clear" w:pos="720"/>
-        <w:tab w:val="center" w:pos="4536" w:leader="none"/>
-        <w:tab w:val="right" w:pos="9072" w:leader="none"/>
-      </w:tabs>
-      <w:spacing w:lineRule="auto" w:line="240" w:before="0" w:after="0"/>
-      <w:ind w:hanging="0" w:left="0" w:right="0"/>
-      <w:jc w:val="left"/>
-      <w:rPr>
-        <w:rFonts w:ascii="Calibri" w:hAnsi="Calibri" w:eastAsia="Calibri" w:cs="Calibri"/>
-        <w:b w:val="false"/>
-        <w:i w:val="false"/>
-        <w:i w:val="false"/>
-        <w:caps w:val="false"/>
-        <w:smallCaps w:val="false"/>
-        <w:strike w:val="false"/>
-        <w:dstrike w:val="false"/>
-        <w:color w:val="000000"/>
-        <w:position w:val="0"/>
-        <w:sz w:val="22"/>
-        <w:sz w:val="22"/>
-        <w:szCs w:val="22"/>
-        <w:u w:val="none"/>
-        <w:shd w:fill="auto" w:val="clear"/>
-        <w:vertAlign w:val="baseline"/>
-      </w:rPr>
+      <w:spacing w:before="0" w:after="160"/>
+      <w:rPr/>
     </w:pPr>
     <w:r>
-      <w:rPr>
-        <w:rFonts w:eastAsia="Calibri" w:cs="Calibri"/>
-        <w:b w:val="false"/>
-        <w:i w:val="false"/>
-        <w:caps w:val="false"/>
-        <w:smallCaps w:val="false"/>
-        <w:strike w:val="false"/>
-        <w:dstrike w:val="false"/>
-        <w:color w:val="000000"/>
-        <w:position w:val="0"/>
-        <w:sz w:val="22"/>
-        <w:sz w:val="22"/>
-        <w:szCs w:val="22"/>
-        <w:u w:val="none"/>
-        <w:shd w:fill="auto" w:val="clear"/>
-        <w:vertAlign w:val="baseline"/>
-      </w:rPr>
+      <w:rPr/>
     </w:r>
   </w:p>
 </w:ftr>
@@ -2153,12 +2079,12 @@
         <wp:anchor behindDoc="1" distT="0" distB="0" distL="0" distR="0" simplePos="0" locked="0" layoutInCell="0" allowOverlap="1" relativeHeight="2">
           <wp:simplePos x="0" y="0"/>
           <wp:positionH relativeFrom="column">
-            <wp:posOffset>14605</wp:posOffset>
+            <wp:align>left</wp:align>
           </wp:positionH>
           <wp:positionV relativeFrom="paragraph">
-            <wp:posOffset>39370</wp:posOffset>
+            <wp:posOffset>635</wp:posOffset>
           </wp:positionV>
-          <wp:extent cx="2552700" cy="1440180"/>
+          <wp:extent cx="2577465" cy="1443355"/>
           <wp:effectExtent l="0" t="0" r="0" b="0"/>
           <wp:wrapSquare wrapText="largest"/>
           <wp:docPr id="1" name="Image1" descr=""/>
@@ -2183,7 +2109,7 @@
                 <pic:spPr bwMode="auto">
                   <a:xfrm>
                     <a:off x="0" y="0"/>
-                    <a:ext cx="2552700" cy="1440180"/>
+                    <a:ext cx="2577465" cy="1443355"/>
                   </a:xfrm>
                   <a:prstGeom prst="rect">
                     <a:avLst/>
@@ -2199,56 +2125,28 @@
   <w:p>
     <w:pPr>
       <w:pStyle w:val="LO-normal"/>
-      <w:keepNext w:val="false"/>
-      <w:keepLines w:val="false"/>
       <w:widowControl w:val="false"/>
-      <w:shd w:val="clear" w:fill="auto"/>
       <w:tabs>
         <w:tab w:val="clear" w:pos="720"/>
         <w:tab w:val="right" w:pos="9026" w:leader="none"/>
       </w:tabs>
       <w:spacing w:lineRule="auto" w:line="240" w:before="0" w:after="0"/>
-      <w:ind w:hanging="0" w:left="0" w:right="55"/>
+      <w:ind w:hanging="0" w:right="55"/>
       <w:jc w:val="right"/>
       <w:rPr>
         <w:rFonts w:ascii="Arial" w:hAnsi="Arial" w:eastAsia="Arial" w:cs="Arial"/>
-        <w:b w:val="false"/>
-        <w:i w:val="false"/>
-        <w:i w:val="false"/>
-        <w:caps w:val="false"/>
-        <w:smallCaps w:val="false"/>
-        <w:strike w:val="false"/>
-        <w:dstrike w:val="false"/>
-        <w:color w:val="000000"/>
-        <w:position w:val="0"/>
-        <w:sz w:val="24"/>
         <w:sz w:val="24"/>
         <w:szCs w:val="24"/>
-        <w:u w:val="none"/>
-        <w:shd w:fill="auto" w:val="clear"/>
-        <w:vertAlign w:val="baseline"/>
       </w:rPr>
     </w:pPr>
     <w:r>
       <w:rPr>
+        <w:rStyle w:val="Strong"/>
         <w:rFonts w:eastAsia="Arial" w:cs="Arial" w:ascii="Arial" w:hAnsi="Arial"/>
-        <w:b/>
-        <w:i w:val="false"/>
-        <w:caps w:val="false"/>
-        <w:smallCaps w:val="false"/>
-        <w:strike w:val="false"/>
-        <w:dstrike w:val="false"/>
-        <w:color w:val="000000"/>
-        <w:position w:val="0"/>
-        <w:sz w:val="24"/>
         <w:sz w:val="24"/>
         <w:szCs w:val="24"/>
-        <w:u w:val="none"/>
-        <w:shd w:fill="auto" w:val="clear"/>
-        <w:vertAlign w:val="baseline"/>
-      </w:rPr>
-      <w:tab/>
-      <w:t>Direction générale de l’énergie et du climat</w:t>
+      </w:rPr>
+      <w:t>Ministère en charge de l'énergie</w:t>
     </w:r>
   </w:p>
   <w:p>
@@ -2889,6 +2787,14 @@
     <w:name w:val="Caractères de numérotation"/>
     <w:qFormat/>
     <w:rPr/>
+  </w:style>
+  <w:style w:type="character" w:styleId="Strong">
+    <w:name w:val="Strong"/>
+    <w:qFormat/>
+    <w:rPr>
+      <w:b/>
+      <w:bCs/>
+    </w:rPr>
   </w:style>
   <w:style w:type="paragraph" w:styleId="Heading">
     <w:name w:val="Heading"/>
@@ -3043,6 +2949,25 @@
     <w:pPr/>
     <w:rPr/>
   </w:style>
+  <w:style w:type="paragraph" w:styleId="LO-normal1">
+    <w:name w:val="LO-normal1"/>
+    <w:qFormat/>
+    <w:pPr>
+      <w:widowControl/>
+      <w:suppressAutoHyphens w:val="true"/>
+      <w:bidi w:val="0"/>
+      <w:spacing w:lineRule="auto" w:line="259" w:before="0" w:after="160"/>
+      <w:jc w:val="left"/>
+    </w:pPr>
+    <w:rPr>
+      <w:rFonts w:ascii="Calibri" w:hAnsi="Calibri" w:eastAsia="Calibri" w:cs="Calibri"/>
+      <w:color w:val="auto"/>
+      <w:kern w:val="0"/>
+      <w:sz w:val="22"/>
+      <w:szCs w:val="22"/>
+      <w:lang w:val="fr-FR" w:eastAsia="zh-CN" w:bidi="hi-IN"/>
+    </w:rPr>
+  </w:style>
   <w:style w:type="table" w:default="1" w:styleId="TableNormal">
     <w:name w:val="Table Normal"/>
   </w:style>
@@ -3059,9 +2984,9 @@
 </file>
 
 <file path=word/theme/theme1.xml><?xml version="1.0" encoding="utf-8"?>
-<a:theme xmlns:a="http://schemas.openxmlformats.org/drawingml/2006/main" xmlns:r="http://schemas.openxmlformats.org/officeDocument/2006/relationships" name="Office Theme">
+<a:theme xmlns:a="http://schemas.openxmlformats.org/drawingml/2006/main" xmlns:r="http://schemas.openxmlformats.org/officeDocument/2006/relationships" name="Office">
   <a:themeElements>
-    <a:clrScheme name="Office">
+    <a:clrScheme name="LibreOffice">
       <a:dk1>
         <a:srgbClr val="000000"/>
       </a:dk1>
@@ -3069,46 +2994,46 @@
         <a:srgbClr val="ffffff"/>
       </a:lt1>
       <a:dk2>
-        <a:srgbClr val="1f497d"/>
+        <a:srgbClr val="000000"/>
       </a:dk2>
       <a:lt2>
-        <a:srgbClr val="eeece1"/>
+        <a:srgbClr val="ffffff"/>
       </a:lt2>
       <a:accent1>
-        <a:srgbClr val="4f81bd"/>
+        <a:srgbClr val="18a303"/>
       </a:accent1>
       <a:accent2>
-        <a:srgbClr val="c0504d"/>
+        <a:srgbClr val="0369a3"/>
       </a:accent2>
       <a:accent3>
-        <a:srgbClr val="9bbb59"/>
+        <a:srgbClr val="a33e03"/>
       </a:accent3>
       <a:accent4>
-        <a:srgbClr val="8064a2"/>
+        <a:srgbClr val="8e03a3"/>
       </a:accent4>
       <a:accent5>
-        <a:srgbClr val="4bacc6"/>
+        <a:srgbClr val="c99c00"/>
       </a:accent5>
       <a:accent6>
-        <a:srgbClr val="f79646"/>
+        <a:srgbClr val="c9211e"/>
       </a:accent6>
       <a:hlink>
-        <a:srgbClr val="0000ff"/>
+        <a:srgbClr val="0000ee"/>
       </a:hlink>
       <a:folHlink>
-        <a:srgbClr val="800080"/>
+        <a:srgbClr val="551a8b"/>
       </a:folHlink>
     </a:clrScheme>
     <a:fontScheme name="Office">
       <a:majorFont>
-        <a:latin typeface="Calibri" pitchFamily="0" charset="1"/>
-        <a:ea typeface=""/>
-        <a:cs typeface=""/>
+        <a:latin typeface="Arial" pitchFamily="0" charset="1"/>
+        <a:ea typeface="DejaVu Sans" pitchFamily="0" charset="1"/>
+        <a:cs typeface="DejaVu Sans" pitchFamily="0" charset="1"/>
       </a:majorFont>
       <a:minorFont>
-        <a:latin typeface="Cambria" pitchFamily="0" charset="1"/>
-        <a:ea typeface=""/>
-        <a:cs typeface=""/>
+        <a:latin typeface="Arial" pitchFamily="0" charset="1"/>
+        <a:ea typeface="DejaVu Sans" pitchFamily="0" charset="1"/>
+        <a:cs typeface="DejaVu Sans" pitchFamily="0" charset="1"/>
       </a:minorFont>
     </a:fontScheme>
     <a:fmtScheme>
@@ -3116,55 +3041,25 @@
         <a:solidFill>
           <a:schemeClr val="phClr"/>
         </a:solidFill>
-        <a:gradFill>
-          <a:gsLst>
-            <a:gs pos="0">
-              <a:schemeClr val="phClr">
-                <a:tint val="50000"/>
-              </a:schemeClr>
-            </a:gs>
-            <a:gs pos="35000">
-              <a:schemeClr val="phClr">
-                <a:tint val="37000"/>
-              </a:schemeClr>
-            </a:gs>
-            <a:gs pos="100000">
-              <a:schemeClr val="phClr">
-                <a:tint val="15000"/>
-              </a:schemeClr>
-            </a:gs>
-          </a:gsLst>
-          <a:lin ang="16200000" scaled="1"/>
-          <a:tileRect l="0" t="0" r="0" b="0"/>
-        </a:gradFill>
-        <a:gradFill>
-          <a:gsLst>
-            <a:gs pos="0">
-              <a:schemeClr val="phClr">
-                <a:tint val="100000"/>
-                <a:shade val="100000"/>
-              </a:schemeClr>
-            </a:gs>
-            <a:gs pos="100000">
-              <a:schemeClr val="phClr">
-                <a:tint val="50000"/>
-                <a:shade val="100000"/>
-              </a:schemeClr>
-            </a:gs>
-          </a:gsLst>
-          <a:lin ang="16200000" scaled="0"/>
-          <a:tileRect l="0" t="0" r="0" b="0"/>
-        </a:gradFill>
+        <a:solidFill>
+          <a:schemeClr val="phClr"/>
+        </a:solidFill>
+        <a:solidFill>
+          <a:schemeClr val="phClr"/>
+        </a:solidFill>
       </a:fillStyleLst>
       <a:lnStyleLst>
-        <a:ln w="9525" cap="flat" cmpd="sng" algn="ctr">
+        <a:ln w="6350" cap="flat" cmpd="sng" algn="ctr">
           <a:prstDash val="solid"/>
+          <a:miter/>
         </a:ln>
-        <a:ln w="25400" cap="flat" cmpd="sng" algn="ctr">
+        <a:ln w="6350" cap="flat" cmpd="sng" algn="ctr">
           <a:prstDash val="solid"/>
+          <a:miter/>
         </a:ln>
-        <a:ln w="38100" cap="flat" cmpd="sng" algn="ctr">
+        <a:ln w="6350" cap="flat" cmpd="sng" algn="ctr">
           <a:prstDash val="solid"/>
+          <a:miter/>
         </a:ln>
       </a:lnStyleLst>
       <a:effectStyleLst>
@@ -3182,48 +3077,12 @@
         <a:solidFill>
           <a:schemeClr val="phClr"/>
         </a:solidFill>
-        <a:gradFill>
-          <a:gsLst>
-            <a:gs pos="0">
-              <a:schemeClr val="phClr">
-                <a:tint val="40000"/>
-              </a:schemeClr>
-            </a:gs>
-            <a:gs pos="40000">
-              <a:schemeClr val="phClr">
-                <a:tint val="45000"/>
-                <a:shade val="99000"/>
-              </a:schemeClr>
-            </a:gs>
-            <a:gs pos="100000">
-              <a:schemeClr val="phClr">
-                <a:shade val="20000"/>
-              </a:schemeClr>
-            </a:gs>
-          </a:gsLst>
-          <a:path path="circle">
-            <a:fillToRect l="50000" t="-80000" r="50000" b="180000"/>
-          </a:path>
-          <a:tileRect l="0" t="0" r="0" b="0"/>
-        </a:gradFill>
-        <a:gradFill>
-          <a:gsLst>
-            <a:gs pos="0">
-              <a:schemeClr val="phClr">
-                <a:tint val="80000"/>
-              </a:schemeClr>
-            </a:gs>
-            <a:gs pos="100000">
-              <a:schemeClr val="phClr">
-                <a:shade val="30000"/>
-              </a:schemeClr>
-            </a:gs>
-          </a:gsLst>
-          <a:path path="circle">
-            <a:fillToRect l="50000" t="50000" r="50000" b="50000"/>
-          </a:path>
-          <a:tileRect l="0" t="0" r="0" b="0"/>
-        </a:gradFill>
+        <a:solidFill>
+          <a:schemeClr val="phClr"/>
+        </a:solidFill>
+        <a:solidFill>
+          <a:schemeClr val="phClr"/>
+        </a:solidFill>
       </a:bgFillStyleLst>
     </a:fmtScheme>
   </a:themeElements>

</xml_diff>

<commit_message>
✏️  Correction des documents docx avec "Direction générale de l’énergie et du climat"
</commit_message>
<xml_diff>
--- a/packages/applications/document-builder/src/assets/docx/abandon-modèle-réponse.docx
+++ b/packages/applications/document-builder/src/assets/docx/abandon-modèle-réponse.docx
@@ -2146,7 +2146,7 @@
         <w:sz w:val="24"/>
         <w:szCs w:val="24"/>
       </w:rPr>
-      <w:t>Ministère en charge de l'énergie</w:t>
+      <w:t>Direction générale de l’énergie et du climat</w:t>
     </w:r>
   </w:p>
   <w:p>
@@ -2794,6 +2794,30 @@
     <w:rPr>
       <w:b/>
       <w:bCs/>
+    </w:rPr>
+  </w:style>
+  <w:style w:type="character" w:styleId="FootnoteCharacters">
+    <w:name w:val="Footnote Characters"/>
+    <w:qFormat/>
+    <w:rPr/>
+  </w:style>
+  <w:style w:type="character" w:styleId="EndnoteCharacters">
+    <w:name w:val="Endnote Characters"/>
+    <w:qFormat/>
+    <w:rPr/>
+  </w:style>
+  <w:style w:type="character" w:styleId="Hyperlink">
+    <w:name w:val="Hyperlink"/>
+    <w:rPr>
+      <w:color w:val="000080"/>
+      <w:u w:val="single"/>
+    </w:rPr>
+  </w:style>
+  <w:style w:type="character" w:styleId="FollowedHyperlink">
+    <w:name w:val="FollowedHyperlink"/>
+    <w:rPr>
+      <w:color w:val="800000"/>
+      <w:u w:val="single"/>
     </w:rPr>
   </w:style>
   <w:style w:type="paragraph" w:styleId="Heading">
@@ -2967,6 +2991,15 @@
       <w:szCs w:val="22"/>
       <w:lang w:val="fr-FR" w:eastAsia="zh-CN" w:bidi="hi-IN"/>
     </w:rPr>
+  </w:style>
+  <w:style w:type="paragraph" w:styleId="ListContents">
+    <w:name w:val="List Contents"/>
+    <w:basedOn w:val="Normal"/>
+    <w:qFormat/>
+    <w:pPr>
+      <w:ind w:left="567"/>
+    </w:pPr>
+    <w:rPr/>
   </w:style>
   <w:style w:type="table" w:default="1" w:styleId="TableNormal">
     <w:name w:val="Table Normal"/>

</xml_diff>

<commit_message>
✏️  Correction des documents docx avec "Direction générale de l’énergie et du climat" (#2324)
</commit_message>
<xml_diff>
--- a/packages/applications/document-builder/src/assets/docx/abandon-modèle-réponse.docx
+++ b/packages/applications/document-builder/src/assets/docx/abandon-modèle-réponse.docx
@@ -2146,7 +2146,7 @@
         <w:sz w:val="24"/>
         <w:szCs w:val="24"/>
       </w:rPr>
-      <w:t>Ministère en charge de l'énergie</w:t>
+      <w:t>Direction générale de l’énergie et du climat</w:t>
     </w:r>
   </w:p>
   <w:p>
@@ -2794,6 +2794,30 @@
     <w:rPr>
       <w:b/>
       <w:bCs/>
+    </w:rPr>
+  </w:style>
+  <w:style w:type="character" w:styleId="FootnoteCharacters">
+    <w:name w:val="Footnote Characters"/>
+    <w:qFormat/>
+    <w:rPr/>
+  </w:style>
+  <w:style w:type="character" w:styleId="EndnoteCharacters">
+    <w:name w:val="Endnote Characters"/>
+    <w:qFormat/>
+    <w:rPr/>
+  </w:style>
+  <w:style w:type="character" w:styleId="Hyperlink">
+    <w:name w:val="Hyperlink"/>
+    <w:rPr>
+      <w:color w:val="000080"/>
+      <w:u w:val="single"/>
+    </w:rPr>
+  </w:style>
+  <w:style w:type="character" w:styleId="FollowedHyperlink">
+    <w:name w:val="FollowedHyperlink"/>
+    <w:rPr>
+      <w:color w:val="800000"/>
+      <w:u w:val="single"/>
     </w:rPr>
   </w:style>
   <w:style w:type="paragraph" w:styleId="Heading">
@@ -2967,6 +2991,15 @@
       <w:szCs w:val="22"/>
       <w:lang w:val="fr-FR" w:eastAsia="zh-CN" w:bidi="hi-IN"/>
     </w:rPr>
+  </w:style>
+  <w:style w:type="paragraph" w:styleId="ListContents">
+    <w:name w:val="List Contents"/>
+    <w:basedOn w:val="Normal"/>
+    <w:qFormat/>
+    <w:pPr>
+      <w:ind w:left="567"/>
+    </w:pPr>
+    <w:rPr/>
   </w:style>
   <w:style w:type="table" w:default="1" w:styleId="TableNormal">
     <w:name w:val="Table Normal"/>

</xml_diff>